<commit_message>
completed output & commentary for RF and Adaboost
</commit_message>
<xml_diff>
--- a/Greg/GREG_ R OUTPUT AND COMMENTARY FOR FINAL PROJECT.docx
+++ b/Greg/GREG_ R OUTPUT AND COMMENTARY FOR FINAL PROJECT.docx
@@ -37,8 +37,280 @@
       </w:pPr>
     </w:p>
     <w:p>
-      <w:r>
-        <w:t>Combined data:</w:t>
+      <w:pPr>
+        <w:rPr>
+          <w:b/>
+          <w:bCs/>
+        </w:rPr>
+      </w:pPr>
+      <w:r>
+        <w:rPr>
+          <w:b/>
+          <w:bCs/>
+        </w:rPr>
+        <w:t>We first applied random forests to the original data</w:t>
+      </w:r>
+      <w:r>
+        <w:rPr>
+          <w:b/>
+          <w:bCs/>
+        </w:rPr>
+        <w:t>set</w:t>
+      </w:r>
+      <w:r>
+        <w:rPr>
+          <w:b/>
+          <w:bCs/>
+        </w:rPr>
+        <w:t xml:space="preserve">. We dropped the country, agent, company, and </w:t>
+      </w:r>
+      <w:proofErr w:type="spellStart"/>
+      <w:r>
+        <w:rPr>
+          <w:b/>
+          <w:bCs/>
+        </w:rPr>
+        <w:t>reservation_status_date</w:t>
+      </w:r>
+      <w:proofErr w:type="spellEnd"/>
+      <w:r>
+        <w:rPr>
+          <w:b/>
+          <w:bCs/>
+        </w:rPr>
+        <w:t xml:space="preserve"> columns because </w:t>
+      </w:r>
+      <w:proofErr w:type="spellStart"/>
+      <w:r>
+        <w:rPr>
+          <w:b/>
+          <w:bCs/>
+        </w:rPr>
+        <w:t>randomForest</w:t>
+      </w:r>
+      <w:proofErr w:type="spellEnd"/>
+      <w:r>
+        <w:rPr>
+          <w:b/>
+          <w:bCs/>
+        </w:rPr>
+        <w:t xml:space="preserve"> in </w:t>
+      </w:r>
+      <w:r>
+        <w:rPr>
+          <w:b/>
+          <w:bCs/>
+        </w:rPr>
+        <w:t xml:space="preserve">R does not handle categorical variables with more than 53 levels. We also dropped </w:t>
+      </w:r>
+      <w:proofErr w:type="spellStart"/>
+      <w:r>
+        <w:rPr>
+          <w:b/>
+          <w:bCs/>
+        </w:rPr>
+        <w:t>reservation_status</w:t>
+      </w:r>
+      <w:proofErr w:type="spellEnd"/>
+      <w:r>
+        <w:rPr>
+          <w:b/>
+          <w:bCs/>
+        </w:rPr>
+        <w:t xml:space="preserve"> because it was the same as the </w:t>
+      </w:r>
+      <w:proofErr w:type="spellStart"/>
+      <w:r>
+        <w:rPr>
+          <w:b/>
+          <w:bCs/>
+        </w:rPr>
+        <w:t>is_canceled</w:t>
+      </w:r>
+      <w:proofErr w:type="spellEnd"/>
+      <w:r>
+        <w:rPr>
+          <w:b/>
+          <w:bCs/>
+        </w:rPr>
+        <w:t xml:space="preserve"> response variable. </w:t>
+      </w:r>
+      <w:r>
+        <w:rPr>
+          <w:b/>
+          <w:bCs/>
+        </w:rPr>
+        <w:t>J</w:t>
+      </w:r>
+      <w:r>
+        <w:rPr>
+          <w:b/>
+          <w:bCs/>
+        </w:rPr>
+        <w:t>ust 4 observations with missing values were dropped</w:t>
+      </w:r>
+      <w:r>
+        <w:rPr>
+          <w:b/>
+          <w:bCs/>
+        </w:rPr>
+        <w:t xml:space="preserve"> as well</w:t>
+      </w:r>
+      <w:r>
+        <w:rPr>
+          <w:b/>
+          <w:bCs/>
+        </w:rPr>
+        <w:t xml:space="preserve">. </w:t>
+      </w:r>
+      <w:r>
+        <w:rPr>
+          <w:b/>
+          <w:bCs/>
+        </w:rPr>
+        <w:t>We then refit random forests with subsets of the important variables to see the changes in accuracy.</w:t>
+      </w:r>
+    </w:p>
+    <w:p>
+      <w:pPr>
+        <w:rPr>
+          <w:b/>
+          <w:bCs/>
+        </w:rPr>
+      </w:pPr>
+    </w:p>
+    <w:p>
+      <w:pPr>
+        <w:rPr>
+          <w:b/>
+          <w:bCs/>
+        </w:rPr>
+      </w:pPr>
+      <w:r>
+        <w:rPr>
+          <w:b/>
+          <w:bCs/>
+        </w:rPr>
+        <w:t xml:space="preserve">After analyzing the combined data, we applied random forests to the two hotel types separately to discover </w:t>
+      </w:r>
+      <w:r>
+        <w:rPr>
+          <w:b/>
+          <w:bCs/>
+        </w:rPr>
+        <w:t xml:space="preserve">their differences. </w:t>
+      </w:r>
+      <w:r>
+        <w:rPr>
+          <w:b/>
+          <w:bCs/>
+        </w:rPr>
+        <w:t>We also produced some two-way frequency tables to examine important variables for the combined and separated datasets. This was another good way to find differences between the resort hotel and the city hotel.</w:t>
+      </w:r>
+    </w:p>
+    <w:p>
+      <w:pPr>
+        <w:rPr>
+          <w:b/>
+          <w:bCs/>
+        </w:rPr>
+      </w:pPr>
+    </w:p>
+    <w:p>
+      <w:pPr>
+        <w:rPr>
+          <w:b/>
+          <w:bCs/>
+        </w:rPr>
+      </w:pPr>
+      <w:r>
+        <w:rPr>
+          <w:b/>
+          <w:bCs/>
+        </w:rPr>
+        <w:t>Finally, we</w:t>
+      </w:r>
+      <w:r>
+        <w:rPr>
+          <w:b/>
+          <w:bCs/>
+        </w:rPr>
+        <w:t xml:space="preserve"> applied random forests using hotel type as the response variable (as</w:t>
+      </w:r>
+      <w:r>
+        <w:rPr>
+          <w:b/>
+          <w:bCs/>
+        </w:rPr>
+        <w:t xml:space="preserve"> in</w:t>
+      </w:r>
+      <w:r>
+        <w:rPr>
+          <w:b/>
+          <w:bCs/>
+        </w:rPr>
+        <w:t xml:space="preserve"> the Nest data homework) to identify where misclassifications were occurring.</w:t>
+      </w:r>
+    </w:p>
+    <w:p>
+      <w:pPr>
+        <w:rPr>
+          <w:b/>
+          <w:bCs/>
+        </w:rPr>
+      </w:pPr>
+    </w:p>
+    <w:p>
+      <w:pPr>
+        <w:rPr>
+          <w:u w:val="single"/>
+        </w:rPr>
+      </w:pPr>
+    </w:p>
+    <w:p/>
+    <w:p/>
+    <w:p/>
+    <w:p/>
+    <w:p/>
+    <w:p/>
+    <w:p/>
+    <w:p/>
+    <w:p/>
+    <w:p/>
+    <w:p/>
+    <w:p/>
+    <w:p/>
+    <w:p/>
+    <w:p/>
+    <w:p/>
+    <w:p/>
+    <w:p/>
+    <w:p/>
+    <w:p/>
+    <w:p/>
+    <w:p/>
+    <w:p/>
+    <w:p/>
+    <w:p/>
+    <w:p/>
+    <w:p>
+      <w:r>
+        <w:t>C</w:t>
+      </w:r>
+      <w:r>
+        <w:t>ombined dat</w:t>
+      </w:r>
+      <w:r>
+        <w:t xml:space="preserve">a </w:t>
+      </w:r>
+      <w:r>
+        <w:t>random forests</w:t>
+      </w:r>
+      <w:r>
+        <w:t xml:space="preserve"> result</w:t>
+      </w:r>
+      <w:r>
+        <w:t>:</w:t>
       </w:r>
     </w:p>
     <w:p>
@@ -60,7 +332,7 @@
                     <pic:cNvPicPr preferRelativeResize="0"/>
                   </pic:nvPicPr>
                   <pic:blipFill>
-                    <a:blip r:embed="rId4"/>
+                    <a:blip r:embed="rId5"/>
                     <a:srcRect/>
                     <a:stretch>
                       <a:fillRect/>
@@ -102,7 +374,7 @@
                     <pic:cNvPicPr preferRelativeResize="0"/>
                   </pic:nvPicPr>
                   <pic:blipFill>
-                    <a:blip r:embed="rId5"/>
+                    <a:blip r:embed="rId6"/>
                     <a:srcRect/>
                     <a:stretch>
                       <a:fillRect/>
@@ -125,8 +397,35 @@
         </w:drawing>
       </w:r>
     </w:p>
-    <w:p/>
-    <w:p>
+    <w:p>
+      <w:pPr>
+        <w:rPr>
+          <w:b/>
+          <w:bCs/>
+        </w:rPr>
+      </w:pPr>
+      <w:r>
+        <w:rPr>
+          <w:b/>
+          <w:bCs/>
+        </w:rPr>
+        <w:t>The overall accuracy for random forests is very good</w:t>
+      </w:r>
+      <w:r>
+        <w:rPr>
+          <w:b/>
+          <w:bCs/>
+        </w:rPr>
+        <w:t>, but we have less than ideal sensitivity. We chose to refit random forests using the top 7 variables, and then using the top 4 variables.</w:t>
+      </w:r>
+    </w:p>
+    <w:p>
+      <w:pPr>
+        <w:rPr>
+          <w:b/>
+          <w:bCs/>
+        </w:rPr>
+      </w:pPr>
       <w:r>
         <w:lastRenderedPageBreak/>
         <w:t>7-variable model:</w:t>
@@ -151,7 +450,7 @@
                     <pic:cNvPicPr preferRelativeResize="0"/>
                   </pic:nvPicPr>
                   <pic:blipFill>
-                    <a:blip r:embed="rId6"/>
+                    <a:blip r:embed="rId7"/>
                     <a:srcRect/>
                     <a:stretch>
                       <a:fillRect/>
@@ -174,6 +473,21 @@
         </w:drawing>
       </w:r>
     </w:p>
+    <w:p>
+      <w:pPr>
+        <w:rPr>
+          <w:b/>
+          <w:bCs/>
+        </w:rPr>
+      </w:pPr>
+      <w:r>
+        <w:rPr>
+          <w:b/>
+          <w:bCs/>
+        </w:rPr>
+        <w:t xml:space="preserve">The overall accuracy decreased by about 6 percentage points, and the sensitivity decreased drastically. </w:t>
+      </w:r>
+    </w:p>
     <w:p/>
     <w:p>
       <w:r>
@@ -199,7 +513,7 @@
                     <pic:cNvPicPr preferRelativeResize="0"/>
                   </pic:nvPicPr>
                   <pic:blipFill>
-                    <a:blip r:embed="rId7"/>
+                    <a:blip r:embed="rId8"/>
                     <a:srcRect/>
                     <a:stretch>
                       <a:fillRect/>
@@ -222,10 +536,55 @@
         </w:drawing>
       </w:r>
     </w:p>
-    <w:p/>
-    <w:p>
-      <w:r>
-        <w:t>Partial Dependence Plots:</w:t>
+    <w:p>
+      <w:pPr>
+        <w:rPr>
+          <w:b/>
+          <w:bCs/>
+        </w:rPr>
+      </w:pPr>
+      <w:r>
+        <w:rPr>
+          <w:b/>
+          <w:bCs/>
+        </w:rPr>
+        <w:t>Each metric decreased further by a few percentage points.</w:t>
+      </w:r>
+    </w:p>
+    <w:p/>
+    <w:p/>
+    <w:p/>
+    <w:p/>
+    <w:p/>
+    <w:p/>
+    <w:p/>
+    <w:p/>
+    <w:p/>
+    <w:p/>
+    <w:p/>
+    <w:p/>
+    <w:p/>
+    <w:p/>
+    <w:p/>
+    <w:p/>
+    <w:p/>
+    <w:p/>
+    <w:p/>
+    <w:p/>
+    <w:p/>
+    <w:p>
+      <w:r>
+        <w:lastRenderedPageBreak/>
+        <w:t>Partial Dependence Plots</w:t>
+      </w:r>
+      <w:r>
+        <w:t xml:space="preserve"> for Combined Data</w:t>
+      </w:r>
+      <w:r>
+        <w:t xml:space="preserve"> (Top 8 Variables, and Hotel)</w:t>
+      </w:r>
+      <w:r>
+        <w:t>:</w:t>
       </w:r>
     </w:p>
     <w:p>
@@ -234,9 +593,9 @@
           <w:noProof/>
         </w:rPr>
         <w:drawing>
-          <wp:inline distT="114300" distB="114300" distL="114300" distR="114300" wp14:anchorId="2AA9B180" wp14:editId="4B0B5856">
-            <wp:extent cx="5943600" cy="3708400"/>
-            <wp:effectExtent l="0" t="0" r="0" b="0"/>
+          <wp:inline distT="114300" distB="114300" distL="114300" distR="114300" wp14:anchorId="2AA9B180" wp14:editId="6D3FBAAA">
+            <wp:extent cx="5448300" cy="3457575"/>
+            <wp:effectExtent l="0" t="0" r="0" b="9525"/>
             <wp:docPr id="4" name="image5.png"/>
             <wp:cNvGraphicFramePr/>
             <a:graphic xmlns:a="http://schemas.openxmlformats.org/drawingml/2006/main">
@@ -247,7 +606,7 @@
                     <pic:cNvPicPr preferRelativeResize="0"/>
                   </pic:nvPicPr>
                   <pic:blipFill>
-                    <a:blip r:embed="rId8"/>
+                    <a:blip r:embed="rId9"/>
                     <a:srcRect/>
                     <a:stretch>
                       <a:fillRect/>
@@ -256,7 +615,7 @@
                   <pic:spPr>
                     <a:xfrm>
                       <a:off x="0" y="0"/>
-                      <a:ext cx="5943600" cy="3708400"/>
+                      <a:ext cx="5448300" cy="3457575"/>
                     </a:xfrm>
                     <a:prstGeom prst="rect">
                       <a:avLst/>
@@ -270,12 +629,561 @@
         </w:drawing>
       </w:r>
     </w:p>
-    <w:p/>
-    <w:p/>
+    <w:p>
+      <w:pPr>
+        <w:rPr>
+          <w:b/>
+          <w:bCs/>
+        </w:rPr>
+      </w:pPr>
+      <w:r>
+        <w:rPr>
+          <w:b/>
+          <w:bCs/>
+        </w:rPr>
+        <w:t xml:space="preserve">Bookings were much more likely to be canceled if </w:t>
+      </w:r>
+      <w:proofErr w:type="spellStart"/>
+      <w:r>
+        <w:rPr>
+          <w:b/>
+          <w:bCs/>
+        </w:rPr>
+        <w:t>deposit_type</w:t>
+      </w:r>
+      <w:proofErr w:type="spellEnd"/>
+      <w:r>
+        <w:rPr>
+          <w:b/>
+          <w:bCs/>
+        </w:rPr>
+        <w:t xml:space="preserve"> was </w:t>
+      </w:r>
+      <w:proofErr w:type="gramStart"/>
+      <w:r>
+        <w:rPr>
+          <w:b/>
+          <w:bCs/>
+        </w:rPr>
+        <w:t>Non Refund</w:t>
+      </w:r>
+      <w:proofErr w:type="gramEnd"/>
+      <w:r>
+        <w:rPr>
+          <w:b/>
+          <w:bCs/>
+        </w:rPr>
+        <w:t>.</w:t>
+      </w:r>
+    </w:p>
+    <w:p>
+      <w:r>
+        <w:drawing>
+          <wp:inline distT="0" distB="0" distL="0" distR="0" wp14:anchorId="38BF66E2" wp14:editId="185874C7">
+            <wp:extent cx="5943600" cy="3903980"/>
+            <wp:effectExtent l="0" t="0" r="0" b="1270"/>
+            <wp:docPr id="34" name="Picture 34"/>
+            <wp:cNvGraphicFramePr>
+              <a:graphicFrameLocks xmlns:a="http://schemas.openxmlformats.org/drawingml/2006/main" noChangeAspect="1"/>
+            </wp:cNvGraphicFramePr>
+            <a:graphic xmlns:a="http://schemas.openxmlformats.org/drawingml/2006/main">
+              <a:graphicData uri="http://schemas.openxmlformats.org/drawingml/2006/picture">
+                <pic:pic xmlns:pic="http://schemas.openxmlformats.org/drawingml/2006/picture">
+                  <pic:nvPicPr>
+                    <pic:cNvPr id="1" name=""/>
+                    <pic:cNvPicPr/>
+                  </pic:nvPicPr>
+                  <pic:blipFill>
+                    <a:blip r:embed="rId10"/>
+                    <a:stretch>
+                      <a:fillRect/>
+                    </a:stretch>
+                  </pic:blipFill>
+                  <pic:spPr>
+                    <a:xfrm>
+                      <a:off x="0" y="0"/>
+                      <a:ext cx="5943600" cy="3903980"/>
+                    </a:xfrm>
+                    <a:prstGeom prst="rect">
+                      <a:avLst/>
+                    </a:prstGeom>
+                  </pic:spPr>
+                </pic:pic>
+              </a:graphicData>
+            </a:graphic>
+          </wp:inline>
+        </w:drawing>
+      </w:r>
+    </w:p>
+    <w:p>
+      <w:r>
+        <w:rPr>
+          <w:b/>
+          <w:bCs/>
+        </w:rPr>
+        <w:t>Cancelation was more likely for higher lead times between reservation and arrival. The likelihood changes most between about 0 and 100 days.</w:t>
+      </w:r>
+    </w:p>
     <w:p>
       <w:r>
         <w:lastRenderedPageBreak/>
-        <w:t>City Hotel:</w:t>
+        <w:drawing>
+          <wp:inline distT="0" distB="0" distL="0" distR="0" wp14:anchorId="54615E21" wp14:editId="00E30CA2">
+            <wp:extent cx="5943600" cy="3903980"/>
+            <wp:effectExtent l="0" t="0" r="0" b="1270"/>
+            <wp:docPr id="36" name="Picture 36"/>
+            <wp:cNvGraphicFramePr>
+              <a:graphicFrameLocks xmlns:a="http://schemas.openxmlformats.org/drawingml/2006/main" noChangeAspect="1"/>
+            </wp:cNvGraphicFramePr>
+            <a:graphic xmlns:a="http://schemas.openxmlformats.org/drawingml/2006/main">
+              <a:graphicData uri="http://schemas.openxmlformats.org/drawingml/2006/picture">
+                <pic:pic xmlns:pic="http://schemas.openxmlformats.org/drawingml/2006/picture">
+                  <pic:nvPicPr>
+                    <pic:cNvPr id="1" name=""/>
+                    <pic:cNvPicPr/>
+                  </pic:nvPicPr>
+                  <pic:blipFill>
+                    <a:blip r:embed="rId11"/>
+                    <a:stretch>
+                      <a:fillRect/>
+                    </a:stretch>
+                  </pic:blipFill>
+                  <pic:spPr>
+                    <a:xfrm>
+                      <a:off x="0" y="0"/>
+                      <a:ext cx="5943600" cy="3903980"/>
+                    </a:xfrm>
+                    <a:prstGeom prst="rect">
+                      <a:avLst/>
+                    </a:prstGeom>
+                  </pic:spPr>
+                </pic:pic>
+              </a:graphicData>
+            </a:graphic>
+          </wp:inline>
+        </w:drawing>
+      </w:r>
+    </w:p>
+    <w:p>
+      <w:pPr>
+        <w:rPr>
+          <w:b/>
+          <w:bCs/>
+        </w:rPr>
+      </w:pPr>
+      <w:r>
+        <w:rPr>
+          <w:b/>
+          <w:bCs/>
+        </w:rPr>
+        <w:t>Cancelation dropped drastically where at least one special request was made.</w:t>
+      </w:r>
+    </w:p>
+    <w:p>
+      <w:r>
+        <w:drawing>
+          <wp:inline distT="0" distB="0" distL="0" distR="0" wp14:anchorId="68AFA43A" wp14:editId="6E97E8B6">
+            <wp:extent cx="5943600" cy="3559810"/>
+            <wp:effectExtent l="0" t="0" r="0" b="2540"/>
+            <wp:docPr id="38" name="Picture 38"/>
+            <wp:cNvGraphicFramePr>
+              <a:graphicFrameLocks xmlns:a="http://schemas.openxmlformats.org/drawingml/2006/main" noChangeAspect="1"/>
+            </wp:cNvGraphicFramePr>
+            <a:graphic xmlns:a="http://schemas.openxmlformats.org/drawingml/2006/main">
+              <a:graphicData uri="http://schemas.openxmlformats.org/drawingml/2006/picture">
+                <pic:pic xmlns:pic="http://schemas.openxmlformats.org/drawingml/2006/picture">
+                  <pic:nvPicPr>
+                    <pic:cNvPr id="1" name=""/>
+                    <pic:cNvPicPr/>
+                  </pic:nvPicPr>
+                  <pic:blipFill>
+                    <a:blip r:embed="rId12"/>
+                    <a:stretch>
+                      <a:fillRect/>
+                    </a:stretch>
+                  </pic:blipFill>
+                  <pic:spPr>
+                    <a:xfrm>
+                      <a:off x="0" y="0"/>
+                      <a:ext cx="5943600" cy="3559810"/>
+                    </a:xfrm>
+                    <a:prstGeom prst="rect">
+                      <a:avLst/>
+                    </a:prstGeom>
+                  </pic:spPr>
+                </pic:pic>
+              </a:graphicData>
+            </a:graphic>
+          </wp:inline>
+        </w:drawing>
+      </w:r>
+    </w:p>
+    <w:p>
+      <w:pPr>
+        <w:rPr>
+          <w:b/>
+          <w:bCs/>
+        </w:rPr>
+      </w:pPr>
+      <w:r>
+        <w:rPr>
+          <w:b/>
+          <w:bCs/>
+        </w:rPr>
+        <w:t>Groups were much more likely to cancel than any other market segment.</w:t>
+      </w:r>
+    </w:p>
+    <w:p/>
+    <w:p>
+      <w:r>
+        <w:lastRenderedPageBreak/>
+        <w:drawing>
+          <wp:inline distT="0" distB="0" distL="0" distR="0" wp14:anchorId="2AFD1391" wp14:editId="12173CF7">
+            <wp:extent cx="5238750" cy="3740742"/>
+            <wp:effectExtent l="0" t="0" r="0" b="0"/>
+            <wp:docPr id="40" name="Picture 40"/>
+            <wp:cNvGraphicFramePr>
+              <a:graphicFrameLocks xmlns:a="http://schemas.openxmlformats.org/drawingml/2006/main" noChangeAspect="1"/>
+            </wp:cNvGraphicFramePr>
+            <a:graphic xmlns:a="http://schemas.openxmlformats.org/drawingml/2006/main">
+              <a:graphicData uri="http://schemas.openxmlformats.org/drawingml/2006/picture">
+                <pic:pic xmlns:pic="http://schemas.openxmlformats.org/drawingml/2006/picture">
+                  <pic:nvPicPr>
+                    <pic:cNvPr id="1" name=""/>
+                    <pic:cNvPicPr/>
+                  </pic:nvPicPr>
+                  <pic:blipFill>
+                    <a:blip r:embed="rId13"/>
+                    <a:stretch>
+                      <a:fillRect/>
+                    </a:stretch>
+                  </pic:blipFill>
+                  <pic:spPr>
+                    <a:xfrm>
+                      <a:off x="0" y="0"/>
+                      <a:ext cx="5253957" cy="3751601"/>
+                    </a:xfrm>
+                    <a:prstGeom prst="rect">
+                      <a:avLst/>
+                    </a:prstGeom>
+                  </pic:spPr>
+                </pic:pic>
+              </a:graphicData>
+            </a:graphic>
+          </wp:inline>
+        </w:drawing>
+      </w:r>
+    </w:p>
+    <w:p>
+      <w:pPr>
+        <w:rPr>
+          <w:b/>
+          <w:bCs/>
+        </w:rPr>
+      </w:pPr>
+      <w:r>
+        <w:rPr>
+          <w:b/>
+          <w:bCs/>
+        </w:rPr>
+        <w:t>Cancelation was much more likely beyond an average daily rate of about 100 to 200.</w:t>
+      </w:r>
+    </w:p>
+    <w:p>
+      <w:pPr>
+        <w:rPr>
+          <w:b/>
+          <w:bCs/>
+        </w:rPr>
+      </w:pPr>
+      <w:r>
+        <w:drawing>
+          <wp:inline distT="0" distB="0" distL="0" distR="0" wp14:anchorId="21243803" wp14:editId="1D5CE297">
+            <wp:extent cx="5191125" cy="3727397"/>
+            <wp:effectExtent l="0" t="0" r="0" b="6985"/>
+            <wp:docPr id="41" name="Picture 41"/>
+            <wp:cNvGraphicFramePr>
+              <a:graphicFrameLocks xmlns:a="http://schemas.openxmlformats.org/drawingml/2006/main" noChangeAspect="1"/>
+            </wp:cNvGraphicFramePr>
+            <a:graphic xmlns:a="http://schemas.openxmlformats.org/drawingml/2006/main">
+              <a:graphicData uri="http://schemas.openxmlformats.org/drawingml/2006/picture">
+                <pic:pic xmlns:pic="http://schemas.openxmlformats.org/drawingml/2006/picture">
+                  <pic:nvPicPr>
+                    <pic:cNvPr id="1" name=""/>
+                    <pic:cNvPicPr/>
+                  </pic:nvPicPr>
+                  <pic:blipFill>
+                    <a:blip r:embed="rId14"/>
+                    <a:stretch>
+                      <a:fillRect/>
+                    </a:stretch>
+                  </pic:blipFill>
+                  <pic:spPr>
+                    <a:xfrm>
+                      <a:off x="0" y="0"/>
+                      <a:ext cx="5199311" cy="3733275"/>
+                    </a:xfrm>
+                    <a:prstGeom prst="rect">
+                      <a:avLst/>
+                    </a:prstGeom>
+                  </pic:spPr>
+                </pic:pic>
+              </a:graphicData>
+            </a:graphic>
+          </wp:inline>
+        </w:drawing>
+      </w:r>
+    </w:p>
+    <w:p>
+      <w:pPr>
+        <w:rPr>
+          <w:b/>
+          <w:bCs/>
+        </w:rPr>
+      </w:pPr>
+      <w:r>
+        <w:rPr>
+          <w:b/>
+          <w:bCs/>
+        </w:rPr>
+        <w:t>Transient customers were more likely to cancel – this was also shown in classification trees.</w:t>
+      </w:r>
+    </w:p>
+    <w:p>
+      <w:r>
+        <w:lastRenderedPageBreak/>
+        <w:drawing>
+          <wp:inline distT="0" distB="0" distL="0" distR="0" wp14:anchorId="71ACA4FA" wp14:editId="0736C05F">
+            <wp:extent cx="5943600" cy="3148330"/>
+            <wp:effectExtent l="0" t="0" r="0" b="0"/>
+            <wp:docPr id="43" name="Picture 43"/>
+            <wp:cNvGraphicFramePr>
+              <a:graphicFrameLocks xmlns:a="http://schemas.openxmlformats.org/drawingml/2006/main" noChangeAspect="1"/>
+            </wp:cNvGraphicFramePr>
+            <a:graphic xmlns:a="http://schemas.openxmlformats.org/drawingml/2006/main">
+              <a:graphicData uri="http://schemas.openxmlformats.org/drawingml/2006/picture">
+                <pic:pic xmlns:pic="http://schemas.openxmlformats.org/drawingml/2006/picture">
+                  <pic:nvPicPr>
+                    <pic:cNvPr id="1" name=""/>
+                    <pic:cNvPicPr/>
+                  </pic:nvPicPr>
+                  <pic:blipFill>
+                    <a:blip r:embed="rId15"/>
+                    <a:stretch>
+                      <a:fillRect/>
+                    </a:stretch>
+                  </pic:blipFill>
+                  <pic:spPr>
+                    <a:xfrm>
+                      <a:off x="0" y="0"/>
+                      <a:ext cx="5943600" cy="3148330"/>
+                    </a:xfrm>
+                    <a:prstGeom prst="rect">
+                      <a:avLst/>
+                    </a:prstGeom>
+                  </pic:spPr>
+                </pic:pic>
+              </a:graphicData>
+            </a:graphic>
+          </wp:inline>
+        </w:drawing>
+      </w:r>
+    </w:p>
+    <w:p>
+      <w:pPr>
+        <w:rPr>
+          <w:b/>
+          <w:bCs/>
+        </w:rPr>
+      </w:pPr>
+      <w:r>
+        <w:rPr>
+          <w:b/>
+          <w:bCs/>
+        </w:rPr>
+        <w:t>For the combined data, cancelations were mo</w:t>
+      </w:r>
+      <w:r>
+        <w:rPr>
+          <w:b/>
+          <w:bCs/>
+        </w:rPr>
+        <w:t>re</w:t>
+      </w:r>
+      <w:r>
+        <w:rPr>
+          <w:b/>
+          <w:bCs/>
+        </w:rPr>
+        <w:t xml:space="preserve"> likely in October</w:t>
+      </w:r>
+      <w:r>
+        <w:rPr>
+          <w:b/>
+          <w:bCs/>
+        </w:rPr>
+        <w:t>.</w:t>
+      </w:r>
+    </w:p>
+    <w:p>
+      <w:pPr>
+        <w:rPr>
+          <w:b/>
+          <w:bCs/>
+        </w:rPr>
+      </w:pPr>
+      <w:r>
+        <w:drawing>
+          <wp:inline distT="0" distB="0" distL="0" distR="0" wp14:anchorId="1ACA5BEA" wp14:editId="6034CFE3">
+            <wp:extent cx="5514286" cy="3885714"/>
+            <wp:effectExtent l="0" t="0" r="0" b="635"/>
+            <wp:docPr id="45" name="Picture 45"/>
+            <wp:cNvGraphicFramePr>
+              <a:graphicFrameLocks xmlns:a="http://schemas.openxmlformats.org/drawingml/2006/main" noChangeAspect="1"/>
+            </wp:cNvGraphicFramePr>
+            <a:graphic xmlns:a="http://schemas.openxmlformats.org/drawingml/2006/main">
+              <a:graphicData uri="http://schemas.openxmlformats.org/drawingml/2006/picture">
+                <pic:pic xmlns:pic="http://schemas.openxmlformats.org/drawingml/2006/picture">
+                  <pic:nvPicPr>
+                    <pic:cNvPr id="1" name=""/>
+                    <pic:cNvPicPr/>
+                  </pic:nvPicPr>
+                  <pic:blipFill>
+                    <a:blip r:embed="rId16"/>
+                    <a:stretch>
+                      <a:fillRect/>
+                    </a:stretch>
+                  </pic:blipFill>
+                  <pic:spPr>
+                    <a:xfrm>
+                      <a:off x="0" y="0"/>
+                      <a:ext cx="5514286" cy="3885714"/>
+                    </a:xfrm>
+                    <a:prstGeom prst="rect">
+                      <a:avLst/>
+                    </a:prstGeom>
+                  </pic:spPr>
+                </pic:pic>
+              </a:graphicData>
+            </a:graphic>
+          </wp:inline>
+        </w:drawing>
+      </w:r>
+    </w:p>
+    <w:p>
+      <w:r>
+        <w:rPr>
+          <w:b/>
+          <w:bCs/>
+        </w:rPr>
+        <w:t>Room type A was more likely to be cancelled, and there were very few observations with room types L and P, which were all cancelled.</w:t>
+      </w:r>
+    </w:p>
+    <w:p/>
+    <w:p/>
+    <w:p/>
+    <w:p>
+      <w:bookmarkStart w:id="0" w:name="_GoBack"/>
+      <w:r>
+        <w:lastRenderedPageBreak/>
+        <w:drawing>
+          <wp:inline distT="0" distB="0" distL="0" distR="0" wp14:anchorId="5ABBF6FC" wp14:editId="77FF0067">
+            <wp:extent cx="5514286" cy="3885714"/>
+            <wp:effectExtent l="0" t="0" r="0" b="635"/>
+            <wp:docPr id="46" name="Picture 46"/>
+            <wp:cNvGraphicFramePr>
+              <a:graphicFrameLocks xmlns:a="http://schemas.openxmlformats.org/drawingml/2006/main" noChangeAspect="1"/>
+            </wp:cNvGraphicFramePr>
+            <a:graphic xmlns:a="http://schemas.openxmlformats.org/drawingml/2006/main">
+              <a:graphicData uri="http://schemas.openxmlformats.org/drawingml/2006/picture">
+                <pic:pic xmlns:pic="http://schemas.openxmlformats.org/drawingml/2006/picture">
+                  <pic:nvPicPr>
+                    <pic:cNvPr id="1" name=""/>
+                    <pic:cNvPicPr/>
+                  </pic:nvPicPr>
+                  <pic:blipFill>
+                    <a:blip r:embed="rId17"/>
+                    <a:stretch>
+                      <a:fillRect/>
+                    </a:stretch>
+                  </pic:blipFill>
+                  <pic:spPr>
+                    <a:xfrm>
+                      <a:off x="0" y="0"/>
+                      <a:ext cx="5514286" cy="3885714"/>
+                    </a:xfrm>
+                    <a:prstGeom prst="rect">
+                      <a:avLst/>
+                    </a:prstGeom>
+                  </pic:spPr>
+                </pic:pic>
+              </a:graphicData>
+            </a:graphic>
+          </wp:inline>
+        </w:drawing>
+      </w:r>
+      <w:bookmarkEnd w:id="0"/>
+    </w:p>
+    <w:p>
+      <w:pPr>
+        <w:rPr>
+          <w:b/>
+          <w:bCs/>
+        </w:rPr>
+      </w:pPr>
+      <w:r>
+        <w:rPr>
+          <w:b/>
+          <w:bCs/>
+        </w:rPr>
+        <w:t>The city hotel had a higher cancelation rate than the resort hotel.</w:t>
+      </w:r>
+    </w:p>
+    <w:p/>
+    <w:p/>
+    <w:p/>
+    <w:p/>
+    <w:p/>
+    <w:p/>
+    <w:p/>
+    <w:p/>
+    <w:p/>
+    <w:p/>
+    <w:p/>
+    <w:p/>
+    <w:p/>
+    <w:p/>
+    <w:p/>
+    <w:p/>
+    <w:p/>
+    <w:p/>
+    <w:p/>
+    <w:p/>
+    <w:p/>
+    <w:p/>
+    <w:p>
+      <w:pPr>
+        <w:rPr>
+          <w:u w:val="single"/>
+        </w:rPr>
+      </w:pPr>
+      <w:r>
+        <w:rPr>
+          <w:u w:val="single"/>
+        </w:rPr>
+        <w:lastRenderedPageBreak/>
+        <w:t>Separate Hotel Types Random Forests Results:</w:t>
+      </w:r>
+    </w:p>
+    <w:p>
+      <w:r>
+        <w:t>Resort</w:t>
+      </w:r>
+      <w:r>
+        <w:t xml:space="preserve"> hotel random forests result</w:t>
+      </w:r>
+      <w:r>
+        <w:t>:</w:t>
       </w:r>
     </w:p>
     <w:p>
@@ -284,7 +1192,157 @@
           <w:noProof/>
         </w:rPr>
         <w:drawing>
-          <wp:inline distT="114300" distB="114300" distL="114300" distR="114300" wp14:anchorId="0D48B71C" wp14:editId="39A554CF">
+          <wp:inline distT="114300" distB="114300" distL="114300" distR="114300" wp14:anchorId="11A24ECF" wp14:editId="1AB61413">
+            <wp:extent cx="4700588" cy="1277830"/>
+            <wp:effectExtent l="0" t="0" r="0" b="0"/>
+            <wp:docPr id="5" name="image9.png"/>
+            <wp:cNvGraphicFramePr/>
+            <a:graphic xmlns:a="http://schemas.openxmlformats.org/drawingml/2006/main">
+              <a:graphicData uri="http://schemas.openxmlformats.org/drawingml/2006/picture">
+                <pic:pic xmlns:pic="http://schemas.openxmlformats.org/drawingml/2006/picture">
+                  <pic:nvPicPr>
+                    <pic:cNvPr id="0" name="image9.png"/>
+                    <pic:cNvPicPr preferRelativeResize="0"/>
+                  </pic:nvPicPr>
+                  <pic:blipFill>
+                    <a:blip r:embed="rId18"/>
+                    <a:srcRect/>
+                    <a:stretch>
+                      <a:fillRect/>
+                    </a:stretch>
+                  </pic:blipFill>
+                  <pic:spPr>
+                    <a:xfrm>
+                      <a:off x="0" y="0"/>
+                      <a:ext cx="4700588" cy="1277830"/>
+                    </a:xfrm>
+                    <a:prstGeom prst="rect">
+                      <a:avLst/>
+                    </a:prstGeom>
+                    <a:ln/>
+                  </pic:spPr>
+                </pic:pic>
+              </a:graphicData>
+            </a:graphic>
+          </wp:inline>
+        </w:drawing>
+      </w:r>
+    </w:p>
+    <w:p>
+      <w:r>
+        <w:rPr>
+          <w:noProof/>
+        </w:rPr>
+        <w:drawing>
+          <wp:inline distT="114300" distB="114300" distL="114300" distR="114300" wp14:anchorId="562CCB35" wp14:editId="077D9D14">
+            <wp:extent cx="4048125" cy="5962650"/>
+            <wp:effectExtent l="0" t="0" r="9525" b="0"/>
+            <wp:docPr id="1" name="image7.png"/>
+            <wp:cNvGraphicFramePr/>
+            <a:graphic xmlns:a="http://schemas.openxmlformats.org/drawingml/2006/main">
+              <a:graphicData uri="http://schemas.openxmlformats.org/drawingml/2006/picture">
+                <pic:pic xmlns:pic="http://schemas.openxmlformats.org/drawingml/2006/picture">
+                  <pic:nvPicPr>
+                    <pic:cNvPr id="0" name="image7.png"/>
+                    <pic:cNvPicPr preferRelativeResize="0"/>
+                  </pic:nvPicPr>
+                  <pic:blipFill>
+                    <a:blip r:embed="rId19"/>
+                    <a:srcRect/>
+                    <a:stretch>
+                      <a:fillRect/>
+                    </a:stretch>
+                  </pic:blipFill>
+                  <pic:spPr>
+                    <a:xfrm>
+                      <a:off x="0" y="0"/>
+                      <a:ext cx="4048473" cy="5963163"/>
+                    </a:xfrm>
+                    <a:prstGeom prst="rect">
+                      <a:avLst/>
+                    </a:prstGeom>
+                    <a:ln/>
+                  </pic:spPr>
+                </pic:pic>
+              </a:graphicData>
+            </a:graphic>
+          </wp:inline>
+        </w:drawing>
+      </w:r>
+    </w:p>
+    <w:p>
+      <w:pPr>
+        <w:rPr>
+          <w:b/>
+          <w:bCs/>
+        </w:rPr>
+      </w:pPr>
+      <w:r>
+        <w:rPr>
+          <w:b/>
+          <w:bCs/>
+        </w:rPr>
+        <w:t xml:space="preserve">Random forests on the resort hotel had the highest overall accuracy and specificity, but lower sensitivity. The important variables shifted around a lot, with </w:t>
+      </w:r>
+      <w:proofErr w:type="spellStart"/>
+      <w:r>
+        <w:rPr>
+          <w:b/>
+          <w:bCs/>
+        </w:rPr>
+        <w:t>lead_time</w:t>
+      </w:r>
+      <w:proofErr w:type="spellEnd"/>
+      <w:r>
+        <w:rPr>
+          <w:b/>
+          <w:bCs/>
+        </w:rPr>
+        <w:t xml:space="preserve"> now at the top and </w:t>
+      </w:r>
+      <w:proofErr w:type="spellStart"/>
+      <w:r>
+        <w:rPr>
+          <w:b/>
+          <w:bCs/>
+        </w:rPr>
+        <w:t>deposit_type</w:t>
+      </w:r>
+      <w:proofErr w:type="spellEnd"/>
+      <w:r>
+        <w:rPr>
+          <w:b/>
+          <w:bCs/>
+        </w:rPr>
+        <w:t xml:space="preserve"> fifth.</w:t>
+      </w:r>
+      <w:r>
+        <w:rPr>
+          <w:b/>
+          <w:bCs/>
+        </w:rPr>
+        <w:t xml:space="preserve"> This suggests the resort hotel is different from the city hotel.</w:t>
+      </w:r>
+    </w:p>
+    <w:p>
+      <w:pPr>
+        <w:rPr>
+          <w:b/>
+          <w:bCs/>
+        </w:rPr>
+      </w:pPr>
+      <w:r>
+        <w:lastRenderedPageBreak/>
+        <w:t>City hotel random forests result:</w:t>
+      </w:r>
+    </w:p>
+    <w:p>
+      <w:r>
+        <w:rPr>
+          <w:noProof/>
+        </w:rPr>
+        <w:drawing>
+          <wp:inline distT="114300" distB="114300" distL="114300" distR="114300" wp14:anchorId="55773948" wp14:editId="59DD6CED">
             <wp:extent cx="4605338" cy="1306814"/>
             <wp:effectExtent l="0" t="0" r="0" b="0"/>
             <wp:docPr id="2" name="image1.png"/>
@@ -297,7 +1355,7 @@
                     <pic:cNvPicPr preferRelativeResize="0"/>
                   </pic:nvPicPr>
                   <pic:blipFill>
-                    <a:blip r:embed="rId9"/>
+                    <a:blip r:embed="rId20"/>
                     <a:srcRect/>
                     <a:stretch>
                       <a:fillRect/>
@@ -326,7 +1384,7 @@
           <w:noProof/>
         </w:rPr>
         <w:drawing>
-          <wp:inline distT="114300" distB="114300" distL="114300" distR="114300" wp14:anchorId="16B3666A" wp14:editId="7B6CA27B">
+          <wp:inline distT="114300" distB="114300" distL="114300" distR="114300" wp14:anchorId="1EA89DE9" wp14:editId="45BEB701">
             <wp:extent cx="4432697" cy="5910263"/>
             <wp:effectExtent l="0" t="0" r="0" b="0"/>
             <wp:docPr id="7" name="image4.png"/>
@@ -339,7 +1397,7 @@
                     <pic:cNvPicPr preferRelativeResize="0"/>
                   </pic:nvPicPr>
                   <pic:blipFill>
-                    <a:blip r:embed="rId10"/>
+                    <a:blip r:embed="rId21"/>
                     <a:srcRect/>
                     <a:stretch>
                       <a:fillRect/>
@@ -362,50 +1420,107 @@
         </w:drawing>
       </w:r>
     </w:p>
-    <w:p/>
-    <w:p/>
-    <w:p/>
-    <w:p/>
-    <w:p>
-      <w:r>
+    <w:p>
+      <w:pPr>
+        <w:rPr>
+          <w:b/>
+          <w:bCs/>
+        </w:rPr>
+      </w:pPr>
+      <w:r>
+        <w:rPr>
+          <w:b/>
+          <w:bCs/>
+        </w:rPr>
+        <w:t>We got slightly higher accuracy and sensitivity with the city hotel, and the most important variables stayed relatively the same as the combined data.</w:t>
+      </w:r>
+    </w:p>
+    <w:p/>
+    <w:p>
+      <w:pPr>
+        <w:rPr>
+          <w:u w:val="single"/>
+        </w:rPr>
+      </w:pPr>
+    </w:p>
+    <w:p>
+      <w:pPr>
+        <w:rPr>
+          <w:u w:val="single"/>
+        </w:rPr>
+      </w:pPr>
+      <w:r>
+        <w:rPr>
+          <w:u w:val="single"/>
+        </w:rPr>
         <w:lastRenderedPageBreak/>
-        <w:t>Resort Hotel:</w:t>
-      </w:r>
-    </w:p>
-    <w:p>
+        <w:t>Frequency</w:t>
+      </w:r>
+      <w:r>
+        <w:rPr>
+          <w:u w:val="single"/>
+        </w:rPr>
+        <w:t xml:space="preserve"> Tables for Important Variables</w:t>
+      </w:r>
+    </w:p>
+    <w:p/>
+    <w:p>
+      <w:r>
+        <w:t>Cancelation by hotel type:</w:t>
+      </w:r>
+    </w:p>
+    <w:p>
+      <w:pPr>
+        <w:rPr>
+          <w:u w:val="single"/>
+        </w:rPr>
+      </w:pPr>
       <w:r>
         <w:rPr>
           <w:noProof/>
         </w:rPr>
         <w:drawing>
-          <wp:inline distT="114300" distB="114300" distL="114300" distR="114300" wp14:anchorId="11A24ECF" wp14:editId="1AB61413">
-            <wp:extent cx="4700588" cy="1277830"/>
+          <wp:inline distT="0" distB="0" distL="0" distR="0" wp14:anchorId="36BF3750" wp14:editId="6F7FD11C">
+            <wp:extent cx="2743200" cy="2194560"/>
             <wp:effectExtent l="0" t="0" r="0" b="0"/>
-            <wp:docPr id="5" name="image9.png"/>
-            <wp:cNvGraphicFramePr/>
+            <wp:docPr id="30" name="Picture 30"/>
+            <wp:cNvGraphicFramePr>
+              <a:graphicFrameLocks xmlns:a="http://schemas.openxmlformats.org/drawingml/2006/main" noChangeAspect="1"/>
+            </wp:cNvGraphicFramePr>
             <a:graphic xmlns:a="http://schemas.openxmlformats.org/drawingml/2006/main">
               <a:graphicData uri="http://schemas.openxmlformats.org/drawingml/2006/picture">
                 <pic:pic xmlns:pic="http://schemas.openxmlformats.org/drawingml/2006/picture">
                   <pic:nvPicPr>
-                    <pic:cNvPr id="0" name="image9.png"/>
-                    <pic:cNvPicPr preferRelativeResize="0"/>
+                    <pic:cNvPr id="0" name="Picture 13"/>
+                    <pic:cNvPicPr>
+                      <a:picLocks noChangeAspect="1" noChangeArrowheads="1"/>
+                    </pic:cNvPicPr>
                   </pic:nvPicPr>
                   <pic:blipFill>
-                    <a:blip r:embed="rId11"/>
+                    <a:blip r:embed="rId22">
+                      <a:extLst>
+                        <a:ext uri="{28A0092B-C50C-407E-A947-70E740481C1C}">
+                          <a14:useLocalDpi xmlns:a14="http://schemas.microsoft.com/office/drawing/2010/main" val="0"/>
+                        </a:ext>
+                      </a:extLst>
+                    </a:blip>
                     <a:srcRect/>
                     <a:stretch>
                       <a:fillRect/>
                     </a:stretch>
                   </pic:blipFill>
-                  <pic:spPr>
+                  <pic:spPr bwMode="auto">
                     <a:xfrm>
                       <a:off x="0" y="0"/>
-                      <a:ext cx="4700588" cy="1277830"/>
+                      <a:ext cx="2743200" cy="2194560"/>
                     </a:xfrm>
                     <a:prstGeom prst="rect">
                       <a:avLst/>
                     </a:prstGeom>
-                    <a:ln/>
+                    <a:noFill/>
+                    <a:ln>
+                      <a:noFill/>
+                    </a:ln>
                   </pic:spPr>
                 </pic:pic>
               </a:graphicData>
@@ -415,39 +1530,84 @@
       </w:r>
     </w:p>
     <w:p>
+      <w:pPr>
+        <w:rPr>
+          <w:b/>
+          <w:bCs/>
+        </w:rPr>
+      </w:pPr>
+      <w:r>
+        <w:rPr>
+          <w:b/>
+          <w:bCs/>
+        </w:rPr>
+        <w:t xml:space="preserve">The two hotels had very different overall cancelation rates (27.76% versus 41.73%), which is good evidence for treating them separately. </w:t>
+      </w:r>
+    </w:p>
+    <w:p>
+      <w:pPr>
+        <w:rPr>
+          <w:u w:val="single"/>
+        </w:rPr>
+      </w:pPr>
+    </w:p>
+    <w:p>
+      <w:proofErr w:type="spellStart"/>
+      <w:r>
+        <w:t>deposit_type</w:t>
+      </w:r>
+      <w:proofErr w:type="spellEnd"/>
+      <w:r>
+        <w:t>:</w:t>
+      </w:r>
+    </w:p>
+    <w:p>
       <w:r>
         <w:rPr>
           <w:noProof/>
         </w:rPr>
         <w:drawing>
-          <wp:inline distT="114300" distB="114300" distL="114300" distR="114300" wp14:anchorId="562CCB35" wp14:editId="077D9D14">
-            <wp:extent cx="4048125" cy="5962650"/>
-            <wp:effectExtent l="0" t="0" r="9525" b="0"/>
-            <wp:docPr id="1" name="image7.png"/>
-            <wp:cNvGraphicFramePr/>
+          <wp:inline distT="0" distB="0" distL="0" distR="0" wp14:anchorId="054E857D" wp14:editId="6F4FC922">
+            <wp:extent cx="5943600" cy="2105025"/>
+            <wp:effectExtent l="0" t="0" r="0" b="9525"/>
+            <wp:docPr id="24" name="Picture 24"/>
+            <wp:cNvGraphicFramePr>
+              <a:graphicFrameLocks xmlns:a="http://schemas.openxmlformats.org/drawingml/2006/main" noChangeAspect="1"/>
+            </wp:cNvGraphicFramePr>
             <a:graphic xmlns:a="http://schemas.openxmlformats.org/drawingml/2006/main">
               <a:graphicData uri="http://schemas.openxmlformats.org/drawingml/2006/picture">
                 <pic:pic xmlns:pic="http://schemas.openxmlformats.org/drawingml/2006/picture">
                   <pic:nvPicPr>
-                    <pic:cNvPr id="0" name="image7.png"/>
-                    <pic:cNvPicPr preferRelativeResize="0"/>
+                    <pic:cNvPr id="0" name="Picture 8"/>
+                    <pic:cNvPicPr>
+                      <a:picLocks noChangeAspect="1" noChangeArrowheads="1"/>
+                    </pic:cNvPicPr>
                   </pic:nvPicPr>
                   <pic:blipFill>
-                    <a:blip r:embed="rId12"/>
+                    <a:blip r:embed="rId23">
+                      <a:extLst>
+                        <a:ext uri="{28A0092B-C50C-407E-A947-70E740481C1C}">
+                          <a14:useLocalDpi xmlns:a14="http://schemas.microsoft.com/office/drawing/2010/main" val="0"/>
+                        </a:ext>
+                      </a:extLst>
+                    </a:blip>
                     <a:srcRect/>
                     <a:stretch>
                       <a:fillRect/>
                     </a:stretch>
                   </pic:blipFill>
-                  <pic:spPr>
+                  <pic:spPr bwMode="auto">
                     <a:xfrm>
                       <a:off x="0" y="0"/>
-                      <a:ext cx="4048473" cy="5963163"/>
+                      <a:ext cx="5943600" cy="2105025"/>
                     </a:xfrm>
                     <a:prstGeom prst="rect">
                       <a:avLst/>
                     </a:prstGeom>
-                    <a:ln/>
+                    <a:noFill/>
+                    <a:ln>
+                      <a:noFill/>
+                    </a:ln>
                   </pic:spPr>
                 </pic:pic>
               </a:graphicData>
@@ -458,44 +1618,790 @@
     </w:p>
     <w:p>
       <w:pPr>
-        <w:rPr>
-          <w:u w:val="single"/>
-        </w:rPr>
-      </w:pPr>
-    </w:p>
-    <w:p>
-      <w:pPr>
-        <w:rPr>
-          <w:u w:val="single"/>
-        </w:rPr>
-      </w:pPr>
-    </w:p>
-    <w:p>
-      <w:pPr>
-        <w:rPr>
-          <w:u w:val="single"/>
-        </w:rPr>
-      </w:pPr>
-    </w:p>
-    <w:p>
-      <w:pPr>
-        <w:rPr>
-          <w:u w:val="single"/>
-        </w:rPr>
-      </w:pPr>
-    </w:p>
-    <w:p>
-      <w:pPr>
-        <w:rPr>
-          <w:u w:val="single"/>
-        </w:rPr>
-      </w:pPr>
-      <w:r>
-        <w:rPr>
-          <w:u w:val="single"/>
-        </w:rPr>
+        <w:pStyle w:val="ListParagraph"/>
+        <w:numPr>
+          <w:ilvl w:val="0"/>
+          <w:numId w:val="3"/>
+        </w:numPr>
+        <w:rPr>
+          <w:b/>
+          <w:bCs/>
+        </w:rPr>
+      </w:pPr>
+      <w:r>
+        <w:rPr>
+          <w:b/>
+          <w:bCs/>
+        </w:rPr>
+        <w:t xml:space="preserve">In all three cases, the </w:t>
+      </w:r>
+      <w:proofErr w:type="gramStart"/>
+      <w:r>
+        <w:rPr>
+          <w:b/>
+          <w:bCs/>
+        </w:rPr>
+        <w:t>Non Refund</w:t>
+      </w:r>
+      <w:proofErr w:type="gramEnd"/>
+      <w:r>
+        <w:rPr>
+          <w:b/>
+          <w:bCs/>
+        </w:rPr>
+        <w:t xml:space="preserve"> deposit type had </w:t>
+      </w:r>
+      <w:r>
+        <w:rPr>
+          <w:b/>
+          <w:bCs/>
+        </w:rPr>
+        <w:t xml:space="preserve">extremely high cancelation rates. This was surprising because </w:t>
+      </w:r>
+      <w:proofErr w:type="gramStart"/>
+      <w:r>
+        <w:rPr>
+          <w:b/>
+          <w:bCs/>
+        </w:rPr>
+        <w:t>Non Refund</w:t>
+      </w:r>
+      <w:proofErr w:type="gramEnd"/>
+      <w:r>
+        <w:rPr>
+          <w:b/>
+          <w:bCs/>
+        </w:rPr>
+        <w:t xml:space="preserve"> indicates </w:t>
+      </w:r>
+      <w:r>
+        <w:rPr>
+          <w:b/>
+          <w:bCs/>
+          <w:sz w:val="21"/>
+          <w:szCs w:val="21"/>
+          <w:shd w:val="clear" w:color="auto" w:fill="FFFFFF"/>
+        </w:rPr>
+        <w:t>a deposit was made in the value of the total stay cost</w:t>
+      </w:r>
+      <w:r>
+        <w:rPr>
+          <w:b/>
+          <w:bCs/>
+          <w:sz w:val="21"/>
+          <w:szCs w:val="21"/>
+          <w:shd w:val="clear" w:color="auto" w:fill="FFFFFF"/>
+        </w:rPr>
+        <w:t xml:space="preserve">. One explanation may be that only 4.29% of resort hotel bookings were </w:t>
+      </w:r>
+      <w:proofErr w:type="gramStart"/>
+      <w:r>
+        <w:rPr>
+          <w:b/>
+          <w:bCs/>
+          <w:sz w:val="21"/>
+          <w:szCs w:val="21"/>
+          <w:shd w:val="clear" w:color="auto" w:fill="FFFFFF"/>
+        </w:rPr>
+        <w:t>Non Refund</w:t>
+      </w:r>
+      <w:proofErr w:type="gramEnd"/>
+      <w:r>
+        <w:rPr>
+          <w:b/>
+          <w:bCs/>
+          <w:sz w:val="21"/>
+          <w:szCs w:val="21"/>
+          <w:shd w:val="clear" w:color="auto" w:fill="FFFFFF"/>
+        </w:rPr>
+        <w:t>, and only 16.22% of city hotel bookings were Non Refund, so it was a less typical option.</w:t>
+      </w:r>
+    </w:p>
+    <w:p>
+      <w:pPr>
+        <w:pStyle w:val="ListParagraph"/>
+        <w:numPr>
+          <w:ilvl w:val="0"/>
+          <w:numId w:val="3"/>
+        </w:numPr>
+        <w:rPr>
+          <w:b/>
+          <w:bCs/>
+        </w:rPr>
+      </w:pPr>
+      <w:r>
+        <w:rPr>
+          <w:b/>
+          <w:bCs/>
+          <w:sz w:val="21"/>
+          <w:szCs w:val="21"/>
+          <w:shd w:val="clear" w:color="auto" w:fill="FFFFFF"/>
+        </w:rPr>
+        <w:t>This also highlights a difference between the resort hotel and the city hotel</w:t>
+      </w:r>
+      <w:r>
+        <w:rPr>
+          <w:b/>
+          <w:bCs/>
+          <w:sz w:val="21"/>
+          <w:szCs w:val="21"/>
+          <w:shd w:val="clear" w:color="auto" w:fill="FFFFFF"/>
+        </w:rPr>
+        <w:t xml:space="preserve">. As shown in the variable importance plots, </w:t>
+      </w:r>
+      <w:proofErr w:type="spellStart"/>
+      <w:r>
+        <w:rPr>
+          <w:b/>
+          <w:bCs/>
+          <w:sz w:val="21"/>
+          <w:szCs w:val="21"/>
+          <w:shd w:val="clear" w:color="auto" w:fill="FFFFFF"/>
+        </w:rPr>
+        <w:t>deposit_type</w:t>
+      </w:r>
+      <w:proofErr w:type="spellEnd"/>
+      <w:r>
+        <w:rPr>
+          <w:b/>
+          <w:bCs/>
+          <w:sz w:val="21"/>
+          <w:szCs w:val="21"/>
+          <w:shd w:val="clear" w:color="auto" w:fill="FFFFFF"/>
+        </w:rPr>
+        <w:t xml:space="preserve"> is less important for the resort hotel because over 95% of resort bookings were No Deposit, and slightly less </w:t>
+      </w:r>
+      <w:proofErr w:type="gramStart"/>
+      <w:r>
+        <w:rPr>
+          <w:b/>
+          <w:bCs/>
+          <w:sz w:val="21"/>
+          <w:szCs w:val="21"/>
+          <w:shd w:val="clear" w:color="auto" w:fill="FFFFFF"/>
+        </w:rPr>
+        <w:t>Non Refund</w:t>
+      </w:r>
+      <w:proofErr w:type="gramEnd"/>
+      <w:r>
+        <w:rPr>
+          <w:b/>
+          <w:bCs/>
+          <w:sz w:val="21"/>
+          <w:szCs w:val="21"/>
+          <w:shd w:val="clear" w:color="auto" w:fill="FFFFFF"/>
+        </w:rPr>
+        <w:t xml:space="preserve"> bookings were canceled. </w:t>
+      </w:r>
+    </w:p>
+    <w:p/>
+    <w:p/>
+    <w:p/>
+    <w:p/>
+    <w:p/>
+    <w:p>
+      <w:proofErr w:type="spellStart"/>
+      <w:r>
         <w:lastRenderedPageBreak/>
+        <w:t>lead_time</w:t>
+      </w:r>
+      <w:proofErr w:type="spellEnd"/>
+      <w:r>
+        <w:t>:</w:t>
+      </w:r>
+    </w:p>
+    <w:p>
+      <w:r>
+        <w:rPr>
+          <w:noProof/>
+        </w:rPr>
+        <w:drawing>
+          <wp:inline distT="0" distB="0" distL="0" distR="0" wp14:anchorId="5BC4FC49" wp14:editId="3714263C">
+            <wp:extent cx="5943600" cy="1781175"/>
+            <wp:effectExtent l="0" t="0" r="0" b="9525"/>
+            <wp:docPr id="26" name="Picture 26"/>
+            <wp:cNvGraphicFramePr>
+              <a:graphicFrameLocks xmlns:a="http://schemas.openxmlformats.org/drawingml/2006/main" noChangeAspect="1"/>
+            </wp:cNvGraphicFramePr>
+            <a:graphic xmlns:a="http://schemas.openxmlformats.org/drawingml/2006/main">
+              <a:graphicData uri="http://schemas.openxmlformats.org/drawingml/2006/picture">
+                <pic:pic xmlns:pic="http://schemas.openxmlformats.org/drawingml/2006/picture">
+                  <pic:nvPicPr>
+                    <pic:cNvPr id="0" name="Picture 10"/>
+                    <pic:cNvPicPr>
+                      <a:picLocks noChangeAspect="1" noChangeArrowheads="1"/>
+                    </pic:cNvPicPr>
+                  </pic:nvPicPr>
+                  <pic:blipFill>
+                    <a:blip r:embed="rId24">
+                      <a:extLst>
+                        <a:ext uri="{28A0092B-C50C-407E-A947-70E740481C1C}">
+                          <a14:useLocalDpi xmlns:a14="http://schemas.microsoft.com/office/drawing/2010/main" val="0"/>
+                        </a:ext>
+                      </a:extLst>
+                    </a:blip>
+                    <a:srcRect/>
+                    <a:stretch>
+                      <a:fillRect/>
+                    </a:stretch>
+                  </pic:blipFill>
+                  <pic:spPr bwMode="auto">
+                    <a:xfrm>
+                      <a:off x="0" y="0"/>
+                      <a:ext cx="5943600" cy="1781175"/>
+                    </a:xfrm>
+                    <a:prstGeom prst="rect">
+                      <a:avLst/>
+                    </a:prstGeom>
+                    <a:noFill/>
+                    <a:ln>
+                      <a:noFill/>
+                    </a:ln>
+                  </pic:spPr>
+                </pic:pic>
+              </a:graphicData>
+            </a:graphic>
+          </wp:inline>
+        </w:drawing>
+      </w:r>
+    </w:p>
+    <w:p/>
+    <w:p>
+      <w:pPr>
+        <w:rPr>
+          <w:b/>
+          <w:bCs/>
+        </w:rPr>
+      </w:pPr>
+      <w:r>
+        <w:rPr>
+          <w:b/>
+          <w:bCs/>
+        </w:rPr>
+        <w:t>In all three cases,</w:t>
+      </w:r>
+      <w:r>
+        <w:rPr>
+          <w:b/>
+          <w:bCs/>
+        </w:rPr>
+        <w:t xml:space="preserve"> </w:t>
+      </w:r>
+      <w:r>
+        <w:rPr>
+          <w:b/>
+          <w:bCs/>
+        </w:rPr>
+        <w:t>cancelation rate</w:t>
+      </w:r>
+      <w:r>
+        <w:rPr>
+          <w:b/>
+          <w:bCs/>
+        </w:rPr>
+        <w:t>s</w:t>
+      </w:r>
+      <w:r>
+        <w:rPr>
+          <w:b/>
+          <w:bCs/>
+        </w:rPr>
+        <w:t xml:space="preserve"> w</w:t>
+      </w:r>
+      <w:r>
+        <w:rPr>
+          <w:b/>
+          <w:bCs/>
+        </w:rPr>
+        <w:t xml:space="preserve">ere </w:t>
+      </w:r>
+      <w:r>
+        <w:rPr>
+          <w:b/>
+          <w:bCs/>
+        </w:rPr>
+        <w:t>much lower when reservations were made less than 15 days before arrival. The grouping cutoff of</w:t>
+      </w:r>
+      <w:r>
+        <w:rPr>
+          <w:b/>
+          <w:bCs/>
+        </w:rPr>
+        <w:t xml:space="preserve"> 15 days is based on the </w:t>
+      </w:r>
+      <w:proofErr w:type="spellStart"/>
+      <w:r>
+        <w:rPr>
+          <w:b/>
+          <w:bCs/>
+        </w:rPr>
+        <w:t>lead_time</w:t>
+      </w:r>
+      <w:proofErr w:type="spellEnd"/>
+      <w:r>
+        <w:rPr>
+          <w:b/>
+          <w:bCs/>
+        </w:rPr>
+        <w:t xml:space="preserve"> split from </w:t>
+      </w:r>
+      <w:r>
+        <w:rPr>
+          <w:b/>
+          <w:bCs/>
+        </w:rPr>
+        <w:t>the Resort Hotel classification tree</w:t>
+      </w:r>
+      <w:r>
+        <w:rPr>
+          <w:b/>
+          <w:bCs/>
+        </w:rPr>
+        <w:t>. T</w:t>
+      </w:r>
+      <w:r>
+        <w:rPr>
+          <w:b/>
+          <w:bCs/>
+        </w:rPr>
+        <w:t>he variable importance plot above</w:t>
+      </w:r>
+      <w:r>
+        <w:rPr>
+          <w:b/>
+          <w:bCs/>
+        </w:rPr>
+        <w:t xml:space="preserve"> also shows </w:t>
+      </w:r>
+      <w:proofErr w:type="spellStart"/>
+      <w:r>
+        <w:rPr>
+          <w:b/>
+          <w:bCs/>
+        </w:rPr>
+        <w:t>lead_time</w:t>
+      </w:r>
+      <w:proofErr w:type="spellEnd"/>
+      <w:r>
+        <w:rPr>
+          <w:b/>
+          <w:bCs/>
+        </w:rPr>
+        <w:t xml:space="preserve"> as the resort hotel’s most important variable.</w:t>
+      </w:r>
+    </w:p>
+    <w:p/>
+    <w:p>
+      <w:proofErr w:type="spellStart"/>
+      <w:r>
+        <w:t>market_segment</w:t>
+      </w:r>
+      <w:proofErr w:type="spellEnd"/>
+      <w:r>
+        <w:t>:</w:t>
+      </w:r>
+    </w:p>
+    <w:p>
+      <w:r>
+        <w:rPr>
+          <w:noProof/>
+        </w:rPr>
+        <w:drawing>
+          <wp:inline distT="0" distB="0" distL="0" distR="0" wp14:anchorId="4FF4961B" wp14:editId="6D105486">
+            <wp:extent cx="5943600" cy="3383280"/>
+            <wp:effectExtent l="0" t="0" r="0" b="7620"/>
+            <wp:docPr id="28" name="Picture 28"/>
+            <wp:cNvGraphicFramePr>
+              <a:graphicFrameLocks xmlns:a="http://schemas.openxmlformats.org/drawingml/2006/main" noChangeAspect="1"/>
+            </wp:cNvGraphicFramePr>
+            <a:graphic xmlns:a="http://schemas.openxmlformats.org/drawingml/2006/main">
+              <a:graphicData uri="http://schemas.openxmlformats.org/drawingml/2006/picture">
+                <pic:pic xmlns:pic="http://schemas.openxmlformats.org/drawingml/2006/picture">
+                  <pic:nvPicPr>
+                    <pic:cNvPr id="0" name="Picture 12"/>
+                    <pic:cNvPicPr>
+                      <a:picLocks noChangeAspect="1" noChangeArrowheads="1"/>
+                    </pic:cNvPicPr>
+                  </pic:nvPicPr>
+                  <pic:blipFill>
+                    <a:blip r:embed="rId25">
+                      <a:extLst>
+                        <a:ext uri="{28A0092B-C50C-407E-A947-70E740481C1C}">
+                          <a14:useLocalDpi xmlns:a14="http://schemas.microsoft.com/office/drawing/2010/main" val="0"/>
+                        </a:ext>
+                      </a:extLst>
+                    </a:blip>
+                    <a:srcRect/>
+                    <a:stretch>
+                      <a:fillRect/>
+                    </a:stretch>
+                  </pic:blipFill>
+                  <pic:spPr bwMode="auto">
+                    <a:xfrm>
+                      <a:off x="0" y="0"/>
+                      <a:ext cx="5943600" cy="3383280"/>
+                    </a:xfrm>
+                    <a:prstGeom prst="rect">
+                      <a:avLst/>
+                    </a:prstGeom>
+                    <a:noFill/>
+                    <a:ln>
+                      <a:noFill/>
+                    </a:ln>
+                  </pic:spPr>
+                </pic:pic>
+              </a:graphicData>
+            </a:graphic>
+          </wp:inline>
+        </w:drawing>
+      </w:r>
+    </w:p>
+    <w:p>
+      <w:pPr>
+        <w:rPr>
+          <w:b/>
+          <w:bCs/>
+        </w:rPr>
+      </w:pPr>
+      <w:r>
+        <w:rPr>
+          <w:b/>
+          <w:bCs/>
+        </w:rPr>
+        <w:t xml:space="preserve">In all three cases, </w:t>
+      </w:r>
+      <w:r>
+        <w:rPr>
+          <w:b/>
+          <w:bCs/>
+        </w:rPr>
+        <w:t>G</w:t>
+      </w:r>
+      <w:r>
+        <w:rPr>
+          <w:b/>
+          <w:bCs/>
+        </w:rPr>
+        <w:t xml:space="preserve">roups had the highest cancelation rates. For </w:t>
+      </w:r>
+      <w:r>
+        <w:rPr>
+          <w:b/>
+          <w:bCs/>
+        </w:rPr>
+        <w:t xml:space="preserve">the </w:t>
+      </w:r>
+      <w:r>
+        <w:rPr>
+          <w:b/>
+          <w:bCs/>
+        </w:rPr>
+        <w:t xml:space="preserve">resort hotel, the ‘Online TA’ segment had a higher than average cancelation rate as well. </w:t>
+      </w:r>
+    </w:p>
+    <w:p/>
+    <w:p/>
+    <w:p/>
+    <w:p/>
+    <w:p/>
+    <w:p/>
+    <w:p>
+      <w:proofErr w:type="spellStart"/>
+      <w:r>
+        <w:lastRenderedPageBreak/>
+        <w:t>total_of_special_requests</w:t>
+      </w:r>
+      <w:proofErr w:type="spellEnd"/>
+      <w:r>
+        <w:t>:</w:t>
+      </w:r>
+    </w:p>
+    <w:p/>
+    <w:p>
+      <w:r>
+        <w:rPr>
+          <w:noProof/>
+        </w:rPr>
+        <w:drawing>
+          <wp:inline distT="0" distB="0" distL="0" distR="0" wp14:anchorId="2C31EA0F" wp14:editId="52A3D680">
+            <wp:extent cx="5943600" cy="2468880"/>
+            <wp:effectExtent l="0" t="0" r="0" b="7620"/>
+            <wp:docPr id="22" name="Picture 22"/>
+            <wp:cNvGraphicFramePr>
+              <a:graphicFrameLocks xmlns:a="http://schemas.openxmlformats.org/drawingml/2006/main" noChangeAspect="1"/>
+            </wp:cNvGraphicFramePr>
+            <a:graphic xmlns:a="http://schemas.openxmlformats.org/drawingml/2006/main">
+              <a:graphicData uri="http://schemas.openxmlformats.org/drawingml/2006/picture">
+                <pic:pic xmlns:pic="http://schemas.openxmlformats.org/drawingml/2006/picture">
+                  <pic:nvPicPr>
+                    <pic:cNvPr id="0" name="Picture 6"/>
+                    <pic:cNvPicPr>
+                      <a:picLocks noChangeAspect="1" noChangeArrowheads="1"/>
+                    </pic:cNvPicPr>
+                  </pic:nvPicPr>
+                  <pic:blipFill>
+                    <a:blip r:embed="rId26">
+                      <a:extLst>
+                        <a:ext uri="{28A0092B-C50C-407E-A947-70E740481C1C}">
+                          <a14:useLocalDpi xmlns:a14="http://schemas.microsoft.com/office/drawing/2010/main" val="0"/>
+                        </a:ext>
+                      </a:extLst>
+                    </a:blip>
+                    <a:srcRect/>
+                    <a:stretch>
+                      <a:fillRect/>
+                    </a:stretch>
+                  </pic:blipFill>
+                  <pic:spPr bwMode="auto">
+                    <a:xfrm>
+                      <a:off x="0" y="0"/>
+                      <a:ext cx="5943600" cy="2468880"/>
+                    </a:xfrm>
+                    <a:prstGeom prst="rect">
+                      <a:avLst/>
+                    </a:prstGeom>
+                    <a:noFill/>
+                    <a:ln>
+                      <a:noFill/>
+                    </a:ln>
+                  </pic:spPr>
+                </pic:pic>
+              </a:graphicData>
+            </a:graphic>
+          </wp:inline>
+        </w:drawing>
+      </w:r>
+    </w:p>
+    <w:p/>
+    <w:p>
+      <w:pPr>
+        <w:rPr>
+          <w:b/>
+          <w:bCs/>
+        </w:rPr>
+      </w:pPr>
+      <w:r>
+        <w:rPr>
+          <w:b/>
+          <w:bCs/>
+        </w:rPr>
+        <w:t>Cancelation decrease</w:t>
+      </w:r>
+      <w:r>
+        <w:rPr>
+          <w:b/>
+          <w:bCs/>
+        </w:rPr>
+        <w:t>d a</w:t>
+      </w:r>
+      <w:r>
+        <w:rPr>
+          <w:b/>
+          <w:bCs/>
+        </w:rPr>
+        <w:t>s special requests increase</w:t>
+      </w:r>
+      <w:r>
+        <w:rPr>
+          <w:b/>
+          <w:bCs/>
+        </w:rPr>
+        <w:t>d</w:t>
+      </w:r>
+      <w:r>
+        <w:rPr>
+          <w:b/>
+          <w:bCs/>
+        </w:rPr>
+        <w:t xml:space="preserve"> for the combined data as well as </w:t>
+      </w:r>
+      <w:r>
+        <w:rPr>
+          <w:b/>
+          <w:bCs/>
+        </w:rPr>
+        <w:t xml:space="preserve">for </w:t>
+      </w:r>
+      <w:r>
+        <w:rPr>
+          <w:b/>
+          <w:bCs/>
+        </w:rPr>
+        <w:t>the separate hotel types.</w:t>
+      </w:r>
+    </w:p>
+    <w:p/>
+    <w:p/>
+    <w:p/>
+    <w:p/>
+    <w:p/>
+    <w:p/>
+    <w:p/>
+    <w:p/>
+    <w:p/>
+    <w:p/>
+    <w:p/>
+    <w:p/>
+    <w:p/>
+    <w:p/>
+    <w:p/>
+    <w:p/>
+    <w:p/>
+    <w:p/>
+    <w:p/>
+    <w:p/>
+    <w:p/>
+    <w:p/>
+    <w:p/>
+    <w:p/>
+    <w:p/>
+    <w:p/>
+    <w:p/>
+    <w:p>
+      <w:proofErr w:type="spellStart"/>
+      <w:r>
+        <w:t>arrival_date_month</w:t>
+      </w:r>
+      <w:proofErr w:type="spellEnd"/>
+      <w:r>
+        <w:t>:</w:t>
+      </w:r>
+    </w:p>
+    <w:p>
+      <w:r>
+        <w:rPr>
+          <w:noProof/>
+        </w:rPr>
+        <w:drawing>
+          <wp:inline distT="0" distB="0" distL="0" distR="0" wp14:anchorId="4295A9C0" wp14:editId="604C05A7">
+            <wp:extent cx="5943600" cy="4297680"/>
+            <wp:effectExtent l="3810" t="0" r="3810" b="3810"/>
+            <wp:docPr id="21" name="Picture 21"/>
+            <wp:cNvGraphicFramePr>
+              <a:graphicFrameLocks xmlns:a="http://schemas.openxmlformats.org/drawingml/2006/main" noChangeAspect="1"/>
+            </wp:cNvGraphicFramePr>
+            <a:graphic xmlns:a="http://schemas.openxmlformats.org/drawingml/2006/main">
+              <a:graphicData uri="http://schemas.openxmlformats.org/drawingml/2006/picture">
+                <pic:pic xmlns:pic="http://schemas.openxmlformats.org/drawingml/2006/picture">
+                  <pic:nvPicPr>
+                    <pic:cNvPr id="0" name="Picture 5"/>
+                    <pic:cNvPicPr>
+                      <a:picLocks noChangeAspect="1" noChangeArrowheads="1"/>
+                    </pic:cNvPicPr>
+                  </pic:nvPicPr>
+                  <pic:blipFill>
+                    <a:blip r:embed="rId27">
+                      <a:extLst>
+                        <a:ext uri="{28A0092B-C50C-407E-A947-70E740481C1C}">
+                          <a14:useLocalDpi xmlns:a14="http://schemas.microsoft.com/office/drawing/2010/main" val="0"/>
+                        </a:ext>
+                      </a:extLst>
+                    </a:blip>
+                    <a:srcRect/>
+                    <a:stretch>
+                      <a:fillRect/>
+                    </a:stretch>
+                  </pic:blipFill>
+                  <pic:spPr bwMode="auto">
+                    <a:xfrm>
+                      <a:off x="0" y="0"/>
+                      <a:ext cx="5943600" cy="4297680"/>
+                    </a:xfrm>
+                    <a:prstGeom prst="rect">
+                      <a:avLst/>
+                    </a:prstGeom>
+                    <a:noFill/>
+                    <a:ln>
+                      <a:noFill/>
+                    </a:ln>
+                  </pic:spPr>
+                </pic:pic>
+              </a:graphicData>
+            </a:graphic>
+          </wp:inline>
+        </w:drawing>
+      </w:r>
+    </w:p>
+    <w:p>
+      <w:pPr>
+        <w:rPr>
+          <w:b/>
+          <w:bCs/>
+          <w:u w:val="single"/>
+        </w:rPr>
+      </w:pPr>
+      <w:r>
+        <w:rPr>
+          <w:b/>
+          <w:bCs/>
+        </w:rPr>
+        <w:t xml:space="preserve">For </w:t>
+      </w:r>
+      <w:r>
+        <w:rPr>
+          <w:b/>
+          <w:bCs/>
+        </w:rPr>
+        <w:t xml:space="preserve">the </w:t>
+      </w:r>
+      <w:r>
+        <w:rPr>
+          <w:b/>
+          <w:bCs/>
+        </w:rPr>
+        <w:t>resort hotel, November, December, January, and March had significantly lower cancelation rates than the average of 27.76%. The combined data and the city hotels had less variation in monthly cancelation rates</w:t>
+      </w:r>
+      <w:r>
+        <w:rPr>
+          <w:b/>
+          <w:bCs/>
+        </w:rPr>
+        <w:t>, so it is harder to predict the best times of year for them</w:t>
+      </w:r>
+      <w:r>
+        <w:rPr>
+          <w:b/>
+          <w:bCs/>
+        </w:rPr>
+        <w:t>.</w:t>
+      </w:r>
+      <w:r>
+        <w:rPr>
+          <w:b/>
+          <w:bCs/>
+        </w:rPr>
+        <w:t xml:space="preserve"> This agrees with the variable importance plot for resort hotels, which shows </w:t>
+      </w:r>
+      <w:proofErr w:type="spellStart"/>
+      <w:r>
+        <w:rPr>
+          <w:b/>
+          <w:bCs/>
+        </w:rPr>
+        <w:t>arrival_date_month</w:t>
+      </w:r>
+      <w:proofErr w:type="spellEnd"/>
+      <w:r>
+        <w:rPr>
+          <w:b/>
+          <w:bCs/>
+        </w:rPr>
+        <w:t xml:space="preserve"> as more important.</w:t>
+      </w:r>
+    </w:p>
+    <w:p>
+      <w:pPr>
+        <w:rPr>
+          <w:u w:val="single"/>
+        </w:rPr>
+      </w:pPr>
+    </w:p>
+    <w:p>
+      <w:r>
         <w:t>Out-of-Bag Confusion matrix for RF with HOTEL as Response</w:t>
+      </w:r>
+      <w:r>
+        <w:t>:</w:t>
       </w:r>
     </w:p>
     <w:p>
@@ -522,7 +2428,7 @@
                     <pic:cNvPicPr preferRelativeResize="0"/>
                   </pic:nvPicPr>
                   <pic:blipFill>
-                    <a:blip r:embed="rId13"/>
+                    <a:blip r:embed="rId28"/>
                     <a:srcRect/>
                     <a:stretch>
                       <a:fillRect/>
@@ -548,29 +2454,699 @@
     <w:p>
       <w:pPr>
         <w:rPr>
-          <w:u w:val="single"/>
-        </w:rPr>
-      </w:pPr>
-    </w:p>
-    <w:p>
-      <w:pPr>
-        <w:rPr>
-          <w:u w:val="single"/>
-        </w:rPr>
-      </w:pPr>
-      <w:r>
-        <w:rPr>
-          <w:u w:val="single"/>
-        </w:rPr>
-        <w:t>ADABOOST RESULT:</w:t>
-      </w:r>
-    </w:p>
-    <w:p>
-      <w:pPr>
-        <w:rPr>
-          <w:u w:val="single"/>
-        </w:rPr>
-      </w:pPr>
+          <w:b/>
+          <w:bCs/>
+        </w:rPr>
+      </w:pPr>
+    </w:p>
+    <w:p>
+      <w:pPr>
+        <w:pStyle w:val="ListParagraph"/>
+        <w:numPr>
+          <w:ilvl w:val="0"/>
+          <w:numId w:val="4"/>
+        </w:numPr>
+        <w:rPr>
+          <w:b/>
+          <w:bCs/>
+        </w:rPr>
+      </w:pPr>
+      <w:r>
+        <w:rPr>
+          <w:b/>
+          <w:bCs/>
+        </w:rPr>
+        <w:t xml:space="preserve">Most of the misclassifications </w:t>
+      </w:r>
+      <w:r>
+        <w:rPr>
+          <w:b/>
+          <w:bCs/>
+        </w:rPr>
+        <w:t xml:space="preserve">were </w:t>
+      </w:r>
+      <w:r>
+        <w:rPr>
+          <w:b/>
+          <w:bCs/>
+        </w:rPr>
+        <w:t xml:space="preserve">the two hotels being confused for Not Canceled. </w:t>
+      </w:r>
+      <w:r>
+        <w:rPr>
+          <w:b/>
+          <w:bCs/>
+        </w:rPr>
+        <w:t>T</w:t>
+      </w:r>
+      <w:r>
+        <w:rPr>
+          <w:b/>
+          <w:bCs/>
+        </w:rPr>
+        <w:t xml:space="preserve">he hotels were not confused for each other very often. This is further reason to treat the resort hotel and the city hotel differently. </w:t>
+      </w:r>
+    </w:p>
+    <w:p>
+      <w:pPr>
+        <w:pStyle w:val="ListParagraph"/>
+        <w:numPr>
+          <w:ilvl w:val="0"/>
+          <w:numId w:val="4"/>
+        </w:numPr>
+        <w:rPr>
+          <w:b/>
+          <w:bCs/>
+        </w:rPr>
+      </w:pPr>
+      <w:r>
+        <w:rPr>
+          <w:b/>
+          <w:bCs/>
+        </w:rPr>
+        <w:t>This confusion matrix also</w:t>
+      </w:r>
+      <w:r>
+        <w:rPr>
+          <w:b/>
+          <w:bCs/>
+        </w:rPr>
+        <w:t xml:space="preserve"> shows</w:t>
+      </w:r>
+      <w:r>
+        <w:rPr>
+          <w:b/>
+          <w:bCs/>
+        </w:rPr>
+        <w:t xml:space="preserve"> the lower sensitivity and higher specificity we had with our </w:t>
+      </w:r>
+      <w:r>
+        <w:rPr>
+          <w:b/>
+          <w:bCs/>
+        </w:rPr>
+        <w:t>other</w:t>
+      </w:r>
+      <w:r>
+        <w:rPr>
+          <w:b/>
+          <w:bCs/>
+        </w:rPr>
+        <w:t xml:space="preserve"> random </w:t>
+      </w:r>
+      <w:proofErr w:type="gramStart"/>
+      <w:r>
+        <w:rPr>
+          <w:b/>
+          <w:bCs/>
+        </w:rPr>
+        <w:t>forests</w:t>
+      </w:r>
+      <w:proofErr w:type="gramEnd"/>
+      <w:r>
+        <w:rPr>
+          <w:b/>
+          <w:bCs/>
+        </w:rPr>
+        <w:t xml:space="preserve"> fits.</w:t>
+      </w:r>
+    </w:p>
+    <w:p>
+      <w:pPr>
+        <w:rPr>
+          <w:u w:val="single"/>
+        </w:rPr>
+      </w:pPr>
+    </w:p>
+    <w:p>
+      <w:pPr>
+        <w:rPr>
+          <w:u w:val="single"/>
+        </w:rPr>
+      </w:pPr>
+    </w:p>
+    <w:p>
+      <w:pPr>
+        <w:rPr>
+          <w:u w:val="single"/>
+        </w:rPr>
+      </w:pPr>
+      <w:r>
+        <w:rPr>
+          <w:u w:val="single"/>
+        </w:rPr>
+        <w:lastRenderedPageBreak/>
+        <w:t>Random Forests Conclusions:</w:t>
+      </w:r>
+    </w:p>
+    <w:p>
+      <w:pPr>
+        <w:rPr>
+          <w:u w:val="single"/>
+        </w:rPr>
+      </w:pPr>
+    </w:p>
+    <w:p>
+      <w:pPr>
+        <w:pStyle w:val="ListParagraph"/>
+        <w:numPr>
+          <w:ilvl w:val="0"/>
+          <w:numId w:val="5"/>
+        </w:numPr>
+        <w:rPr>
+          <w:u w:val="single"/>
+        </w:rPr>
+      </w:pPr>
+      <w:r>
+        <w:rPr>
+          <w:b/>
+          <w:bCs/>
+        </w:rPr>
+        <w:t xml:space="preserve">Random Forests gave us very good predictive accuracy for </w:t>
+      </w:r>
+      <w:proofErr w:type="spellStart"/>
+      <w:r>
+        <w:rPr>
+          <w:b/>
+          <w:bCs/>
+        </w:rPr>
+        <w:t>is_canceled</w:t>
+      </w:r>
+      <w:proofErr w:type="spellEnd"/>
+      <w:r>
+        <w:rPr>
+          <w:b/>
+          <w:bCs/>
+        </w:rPr>
+        <w:t xml:space="preserve"> compared to the other methods.</w:t>
+      </w:r>
+      <w:r>
+        <w:rPr>
+          <w:b/>
+          <w:bCs/>
+        </w:rPr>
+        <w:t xml:space="preserve"> It identified </w:t>
+      </w:r>
+      <w:proofErr w:type="spellStart"/>
+      <w:r>
+        <w:rPr>
+          <w:b/>
+          <w:bCs/>
+        </w:rPr>
+        <w:t>deposit_type</w:t>
+      </w:r>
+      <w:proofErr w:type="spellEnd"/>
+      <w:r>
+        <w:rPr>
+          <w:b/>
+          <w:bCs/>
+        </w:rPr>
+        <w:t xml:space="preserve">, </w:t>
+      </w:r>
+      <w:proofErr w:type="spellStart"/>
+      <w:r>
+        <w:rPr>
+          <w:b/>
+          <w:bCs/>
+        </w:rPr>
+        <w:t>lead_time</w:t>
+      </w:r>
+      <w:proofErr w:type="spellEnd"/>
+      <w:r>
+        <w:rPr>
+          <w:b/>
+          <w:bCs/>
+        </w:rPr>
+        <w:t xml:space="preserve">, </w:t>
+      </w:r>
+      <w:proofErr w:type="spellStart"/>
+      <w:r>
+        <w:rPr>
+          <w:b/>
+          <w:bCs/>
+        </w:rPr>
+        <w:t>total_of_special_requests</w:t>
+      </w:r>
+      <w:proofErr w:type="spellEnd"/>
+      <w:r>
+        <w:rPr>
+          <w:b/>
+          <w:bCs/>
+        </w:rPr>
+        <w:t xml:space="preserve">, and </w:t>
+      </w:r>
+      <w:proofErr w:type="spellStart"/>
+      <w:r>
+        <w:rPr>
+          <w:b/>
+          <w:bCs/>
+        </w:rPr>
+        <w:t>market_segment</w:t>
+      </w:r>
+      <w:proofErr w:type="spellEnd"/>
+      <w:r>
+        <w:rPr>
+          <w:b/>
+          <w:bCs/>
+        </w:rPr>
+        <w:t xml:space="preserve"> among the most important variables for prediction cancelation.</w:t>
+      </w:r>
+    </w:p>
+    <w:p>
+      <w:pPr>
+        <w:pStyle w:val="ListParagraph"/>
+        <w:numPr>
+          <w:ilvl w:val="0"/>
+          <w:numId w:val="5"/>
+        </w:numPr>
+        <w:rPr>
+          <w:u w:val="single"/>
+        </w:rPr>
+      </w:pPr>
+      <w:r>
+        <w:rPr>
+          <w:b/>
+          <w:bCs/>
+        </w:rPr>
+        <w:t xml:space="preserve">Our reduced models had decreased accuracy, but the 7-variable model was not bad apart from the decreased </w:t>
+      </w:r>
+      <w:proofErr w:type="spellStart"/>
+      <w:r>
+        <w:rPr>
+          <w:b/>
+          <w:bCs/>
+        </w:rPr>
+        <w:t>sensitivitiy</w:t>
+      </w:r>
+      <w:proofErr w:type="spellEnd"/>
+      <w:r>
+        <w:rPr>
+          <w:b/>
+          <w:bCs/>
+        </w:rPr>
+        <w:t>.</w:t>
+      </w:r>
+    </w:p>
+    <w:p>
+      <w:pPr>
+        <w:pStyle w:val="ListParagraph"/>
+        <w:numPr>
+          <w:ilvl w:val="0"/>
+          <w:numId w:val="5"/>
+        </w:numPr>
+        <w:rPr>
+          <w:u w:val="single"/>
+        </w:rPr>
+      </w:pPr>
+      <w:r>
+        <w:rPr>
+          <w:b/>
+          <w:bCs/>
+        </w:rPr>
+        <w:t>The resort hotel is different from the city hotel because:</w:t>
+      </w:r>
+    </w:p>
+    <w:p>
+      <w:pPr>
+        <w:pStyle w:val="ListParagraph"/>
+        <w:numPr>
+          <w:ilvl w:val="0"/>
+          <w:numId w:val="6"/>
+        </w:numPr>
+        <w:rPr>
+          <w:u w:val="single"/>
+        </w:rPr>
+      </w:pPr>
+      <w:r>
+        <w:rPr>
+          <w:b/>
+          <w:bCs/>
+        </w:rPr>
+        <w:t>It had a much lower overall cancelation proportion.</w:t>
+      </w:r>
+    </w:p>
+    <w:p>
+      <w:pPr>
+        <w:pStyle w:val="ListParagraph"/>
+        <w:numPr>
+          <w:ilvl w:val="0"/>
+          <w:numId w:val="6"/>
+        </w:numPr>
+        <w:rPr>
+          <w:u w:val="single"/>
+        </w:rPr>
+      </w:pPr>
+      <w:r>
+        <w:rPr>
+          <w:b/>
+          <w:bCs/>
+        </w:rPr>
+        <w:t>It had different proportions of deposit types.</w:t>
+      </w:r>
+    </w:p>
+    <w:p>
+      <w:pPr>
+        <w:pStyle w:val="ListParagraph"/>
+        <w:numPr>
+          <w:ilvl w:val="0"/>
+          <w:numId w:val="6"/>
+        </w:numPr>
+        <w:rPr>
+          <w:u w:val="single"/>
+        </w:rPr>
+      </w:pPr>
+      <w:proofErr w:type="spellStart"/>
+      <w:r>
+        <w:rPr>
+          <w:b/>
+          <w:bCs/>
+        </w:rPr>
+        <w:t>lead_time</w:t>
+      </w:r>
+      <w:proofErr w:type="spellEnd"/>
+      <w:r>
+        <w:rPr>
+          <w:b/>
+          <w:bCs/>
+        </w:rPr>
+        <w:t xml:space="preserve"> was a better cancelation predictor for the resort hotel.</w:t>
+      </w:r>
+    </w:p>
+    <w:p>
+      <w:pPr>
+        <w:pStyle w:val="ListParagraph"/>
+        <w:numPr>
+          <w:ilvl w:val="0"/>
+          <w:numId w:val="6"/>
+        </w:numPr>
+        <w:rPr>
+          <w:u w:val="single"/>
+        </w:rPr>
+      </w:pPr>
+      <w:r>
+        <w:rPr>
+          <w:b/>
+          <w:bCs/>
+        </w:rPr>
+        <w:t>It had more variation in cancelation rates by month</w:t>
+      </w:r>
+      <w:r>
+        <w:rPr>
+          <w:b/>
+          <w:bCs/>
+        </w:rPr>
+        <w:t xml:space="preserve">, which made </w:t>
+      </w:r>
+      <w:proofErr w:type="spellStart"/>
+      <w:r>
+        <w:rPr>
+          <w:b/>
+          <w:bCs/>
+        </w:rPr>
+        <w:t>arrival_date_month</w:t>
+      </w:r>
+      <w:proofErr w:type="spellEnd"/>
+      <w:r>
+        <w:rPr>
+          <w:b/>
+          <w:bCs/>
+        </w:rPr>
+        <w:t xml:space="preserve"> a better </w:t>
+      </w:r>
+      <w:r>
+        <w:rPr>
+          <w:b/>
+          <w:bCs/>
+        </w:rPr>
+        <w:t xml:space="preserve">cancelation </w:t>
+      </w:r>
+      <w:r>
+        <w:rPr>
+          <w:b/>
+          <w:bCs/>
+        </w:rPr>
+        <w:t>predictor.</w:t>
+      </w:r>
+    </w:p>
+    <w:p>
+      <w:pPr>
+        <w:pStyle w:val="ListParagraph"/>
+        <w:numPr>
+          <w:ilvl w:val="0"/>
+          <w:numId w:val="7"/>
+        </w:numPr>
+        <w:rPr>
+          <w:u w:val="single"/>
+        </w:rPr>
+      </w:pPr>
+      <w:r>
+        <w:rPr>
+          <w:b/>
+          <w:bCs/>
+        </w:rPr>
+        <w:t>In each case examined, the Groups market segment had the highest cancelation rate.</w:t>
+      </w:r>
+    </w:p>
+    <w:p>
+      <w:pPr>
+        <w:pStyle w:val="ListParagraph"/>
+        <w:numPr>
+          <w:ilvl w:val="0"/>
+          <w:numId w:val="7"/>
+        </w:numPr>
+        <w:rPr>
+          <w:u w:val="single"/>
+        </w:rPr>
+      </w:pPr>
+      <w:r>
+        <w:rPr>
+          <w:b/>
+          <w:bCs/>
+        </w:rPr>
+        <w:t xml:space="preserve">In each case examined, more special requests </w:t>
+      </w:r>
+      <w:r>
+        <w:rPr>
+          <w:b/>
+          <w:bCs/>
+        </w:rPr>
+        <w:t>resulted in less cancelation.</w:t>
+      </w:r>
+    </w:p>
+    <w:p>
+      <w:pPr>
+        <w:rPr>
+          <w:u w:val="single"/>
+        </w:rPr>
+      </w:pPr>
+    </w:p>
+    <w:p>
+      <w:pPr>
+        <w:rPr>
+          <w:u w:val="single"/>
+        </w:rPr>
+      </w:pPr>
+    </w:p>
+    <w:p>
+      <w:pPr>
+        <w:rPr>
+          <w:u w:val="single"/>
+        </w:rPr>
+      </w:pPr>
+    </w:p>
+    <w:p>
+      <w:pPr>
+        <w:rPr>
+          <w:u w:val="single"/>
+        </w:rPr>
+      </w:pPr>
+    </w:p>
+    <w:p>
+      <w:pPr>
+        <w:rPr>
+          <w:u w:val="single"/>
+        </w:rPr>
+      </w:pPr>
+    </w:p>
+    <w:p>
+      <w:pPr>
+        <w:rPr>
+          <w:u w:val="single"/>
+        </w:rPr>
+      </w:pPr>
+    </w:p>
+    <w:p>
+      <w:pPr>
+        <w:rPr>
+          <w:u w:val="single"/>
+        </w:rPr>
+      </w:pPr>
+    </w:p>
+    <w:p>
+      <w:pPr>
+        <w:rPr>
+          <w:u w:val="single"/>
+        </w:rPr>
+      </w:pPr>
+    </w:p>
+    <w:p>
+      <w:pPr>
+        <w:rPr>
+          <w:u w:val="single"/>
+        </w:rPr>
+      </w:pPr>
+    </w:p>
+    <w:p>
+      <w:pPr>
+        <w:rPr>
+          <w:u w:val="single"/>
+        </w:rPr>
+      </w:pPr>
+    </w:p>
+    <w:p>
+      <w:pPr>
+        <w:rPr>
+          <w:u w:val="single"/>
+        </w:rPr>
+      </w:pPr>
+    </w:p>
+    <w:p>
+      <w:pPr>
+        <w:rPr>
+          <w:u w:val="single"/>
+        </w:rPr>
+      </w:pPr>
+    </w:p>
+    <w:p>
+      <w:pPr>
+        <w:rPr>
+          <w:u w:val="single"/>
+        </w:rPr>
+      </w:pPr>
+    </w:p>
+    <w:p>
+      <w:pPr>
+        <w:rPr>
+          <w:u w:val="single"/>
+        </w:rPr>
+      </w:pPr>
+    </w:p>
+    <w:p>
+      <w:pPr>
+        <w:rPr>
+          <w:u w:val="single"/>
+        </w:rPr>
+      </w:pPr>
+    </w:p>
+    <w:p>
+      <w:pPr>
+        <w:rPr>
+          <w:u w:val="single"/>
+        </w:rPr>
+      </w:pPr>
+    </w:p>
+    <w:p>
+      <w:pPr>
+        <w:rPr>
+          <w:u w:val="single"/>
+        </w:rPr>
+      </w:pPr>
+    </w:p>
+    <w:p>
+      <w:pPr>
+        <w:rPr>
+          <w:u w:val="single"/>
+        </w:rPr>
+      </w:pPr>
+    </w:p>
+    <w:p>
+      <w:pPr>
+        <w:rPr>
+          <w:u w:val="single"/>
+        </w:rPr>
+      </w:pPr>
+    </w:p>
+    <w:p>
+      <w:pPr>
+        <w:rPr>
+          <w:u w:val="single"/>
+        </w:rPr>
+      </w:pPr>
+    </w:p>
+    <w:p>
+      <w:pPr>
+        <w:rPr>
+          <w:u w:val="single"/>
+        </w:rPr>
+      </w:pPr>
+    </w:p>
+    <w:p>
+      <w:pPr>
+        <w:rPr>
+          <w:u w:val="single"/>
+        </w:rPr>
+      </w:pPr>
+    </w:p>
+    <w:p>
+      <w:pPr>
+        <w:rPr>
+          <w:u w:val="single"/>
+        </w:rPr>
+      </w:pPr>
+    </w:p>
+    <w:p>
+      <w:pPr>
+        <w:rPr>
+          <w:u w:val="single"/>
+        </w:rPr>
+      </w:pPr>
+    </w:p>
+    <w:p>
+      <w:pPr>
+        <w:rPr>
+          <w:u w:val="single"/>
+        </w:rPr>
+      </w:pPr>
+    </w:p>
+    <w:p>
+      <w:pPr>
+        <w:rPr>
+          <w:u w:val="single"/>
+        </w:rPr>
+      </w:pPr>
+    </w:p>
+    <w:p>
+      <w:pPr>
+        <w:rPr>
+          <w:u w:val="single"/>
+        </w:rPr>
+      </w:pPr>
+    </w:p>
+    <w:p>
+      <w:pPr>
+        <w:rPr>
+          <w:u w:val="single"/>
+        </w:rPr>
+      </w:pPr>
+      <w:r>
+        <w:rPr>
+          <w:u w:val="single"/>
+        </w:rPr>
+        <w:lastRenderedPageBreak/>
+        <w:t>ADABOOST:</w:t>
+      </w:r>
+    </w:p>
+    <w:p>
+      <w:pPr>
+        <w:rPr>
+          <w:u w:val="single"/>
+        </w:rPr>
+      </w:pPr>
+    </w:p>
+    <w:p>
+      <w:r>
+        <w:t>Combined Data:</w:t>
+      </w:r>
     </w:p>
     <w:p>
       <w:pPr>
@@ -598,7 +3174,7 @@
                     <pic:cNvPicPr/>
                   </pic:nvPicPr>
                   <pic:blipFill>
-                    <a:blip r:embed="rId14"/>
+                    <a:blip r:embed="rId29"/>
                     <a:stretch>
                       <a:fillRect/>
                     </a:stretch>
@@ -627,151 +3203,153 @@
       </w:pPr>
     </w:p>
     <w:p>
-      <w:pPr>
-        <w:rPr>
-          <w:u w:val="single"/>
-        </w:rPr>
-      </w:pPr>
-    </w:p>
-    <w:p>
-      <w:pPr>
-        <w:rPr>
-          <w:u w:val="single"/>
-        </w:rPr>
-      </w:pPr>
-    </w:p>
-    <w:p>
-      <w:pPr>
-        <w:rPr>
-          <w:u w:val="single"/>
-        </w:rPr>
-      </w:pPr>
-    </w:p>
-    <w:p>
-      <w:pPr>
-        <w:rPr>
-          <w:u w:val="single"/>
-        </w:rPr>
-      </w:pPr>
-    </w:p>
-    <w:p>
-      <w:pPr>
-        <w:rPr>
-          <w:u w:val="single"/>
-        </w:rPr>
-      </w:pPr>
-    </w:p>
-    <w:p>
-      <w:pPr>
-        <w:rPr>
-          <w:u w:val="single"/>
-        </w:rPr>
-      </w:pPr>
-    </w:p>
-    <w:p>
-      <w:pPr>
-        <w:rPr>
-          <w:u w:val="single"/>
-        </w:rPr>
-      </w:pPr>
-    </w:p>
-    <w:p>
-      <w:pPr>
-        <w:rPr>
-          <w:u w:val="single"/>
-        </w:rPr>
-      </w:pPr>
-    </w:p>
-    <w:p>
-      <w:pPr>
-        <w:rPr>
-          <w:u w:val="single"/>
-        </w:rPr>
-      </w:pPr>
-    </w:p>
-    <w:p>
-      <w:pPr>
-        <w:rPr>
-          <w:u w:val="single"/>
-        </w:rPr>
-      </w:pPr>
-    </w:p>
-    <w:p>
-      <w:pPr>
-        <w:rPr>
-          <w:u w:val="single"/>
-        </w:rPr>
-      </w:pPr>
-    </w:p>
-    <w:p>
-      <w:pPr>
-        <w:rPr>
-          <w:u w:val="single"/>
-        </w:rPr>
-      </w:pPr>
-    </w:p>
-    <w:p>
-      <w:pPr>
-        <w:rPr>
-          <w:u w:val="single"/>
-        </w:rPr>
-      </w:pPr>
-    </w:p>
-    <w:p>
-      <w:pPr>
-        <w:rPr>
-          <w:u w:val="single"/>
-        </w:rPr>
-      </w:pPr>
-    </w:p>
-    <w:p>
-      <w:pPr>
-        <w:rPr>
-          <w:u w:val="single"/>
-        </w:rPr>
-      </w:pPr>
-    </w:p>
-    <w:p>
-      <w:pPr>
-        <w:rPr>
-          <w:u w:val="single"/>
-        </w:rPr>
-      </w:pPr>
-    </w:p>
-    <w:p>
-      <w:pPr>
-        <w:rPr>
-          <w:u w:val="single"/>
-        </w:rPr>
-      </w:pPr>
-    </w:p>
-    <w:p>
-      <w:pPr>
-        <w:rPr>
-          <w:u w:val="single"/>
-        </w:rPr>
-      </w:pPr>
-    </w:p>
-    <w:p>
-      <w:pPr>
-        <w:rPr>
-          <w:u w:val="single"/>
-        </w:rPr>
-      </w:pPr>
-    </w:p>
-    <w:p>
-      <w:pPr>
-        <w:rPr>
-          <w:u w:val="single"/>
-        </w:rPr>
-      </w:pPr>
-    </w:p>
-    <w:p>
-      <w:pPr>
-        <w:rPr>
-          <w:u w:val="single"/>
-        </w:rPr>
-      </w:pPr>
+      <w:r>
+        <w:t>Resort Hotel:</w:t>
+      </w:r>
+    </w:p>
+    <w:p>
+      <w:r>
+        <w:rPr>
+          <w:noProof/>
+        </w:rPr>
+        <w:drawing>
+          <wp:inline distT="0" distB="0" distL="0" distR="0" wp14:anchorId="26F8A0C8" wp14:editId="0F978036">
+            <wp:extent cx="4810125" cy="1743075"/>
+            <wp:effectExtent l="0" t="0" r="9525" b="9525"/>
+            <wp:docPr id="48" name="Picture 48"/>
+            <wp:cNvGraphicFramePr>
+              <a:graphicFrameLocks xmlns:a="http://schemas.openxmlformats.org/drawingml/2006/main" noChangeAspect="1"/>
+            </wp:cNvGraphicFramePr>
+            <a:graphic xmlns:a="http://schemas.openxmlformats.org/drawingml/2006/main">
+              <a:graphicData uri="http://schemas.openxmlformats.org/drawingml/2006/picture">
+                <pic:pic xmlns:pic="http://schemas.openxmlformats.org/drawingml/2006/picture">
+                  <pic:nvPicPr>
+                    <pic:cNvPr id="0" name="Picture 49"/>
+                    <pic:cNvPicPr>
+                      <a:picLocks noChangeAspect="1" noChangeArrowheads="1"/>
+                    </pic:cNvPicPr>
+                  </pic:nvPicPr>
+                  <pic:blipFill>
+                    <a:blip r:embed="rId30">
+                      <a:extLst>
+                        <a:ext uri="{28A0092B-C50C-407E-A947-70E740481C1C}">
+                          <a14:useLocalDpi xmlns:a14="http://schemas.microsoft.com/office/drawing/2010/main" val="0"/>
+                        </a:ext>
+                      </a:extLst>
+                    </a:blip>
+                    <a:srcRect/>
+                    <a:stretch>
+                      <a:fillRect/>
+                    </a:stretch>
+                  </pic:blipFill>
+                  <pic:spPr bwMode="auto">
+                    <a:xfrm>
+                      <a:off x="0" y="0"/>
+                      <a:ext cx="4810125" cy="1743075"/>
+                    </a:xfrm>
+                    <a:prstGeom prst="rect">
+                      <a:avLst/>
+                    </a:prstGeom>
+                    <a:noFill/>
+                    <a:ln>
+                      <a:noFill/>
+                    </a:ln>
+                  </pic:spPr>
+                </pic:pic>
+              </a:graphicData>
+            </a:graphic>
+          </wp:inline>
+        </w:drawing>
+      </w:r>
+    </w:p>
+    <w:p/>
+    <w:p>
+      <w:r>
+        <w:t>City Hotel:</w:t>
+      </w:r>
+    </w:p>
+    <w:p>
+      <w:r>
+        <w:rPr>
+          <w:noProof/>
+        </w:rPr>
+        <w:drawing>
+          <wp:inline distT="0" distB="0" distL="0" distR="0" wp14:anchorId="6FBBD7E0" wp14:editId="14559C65">
+            <wp:extent cx="4495800" cy="1752600"/>
+            <wp:effectExtent l="0" t="0" r="0" b="0"/>
+            <wp:docPr id="47" name="Picture 47"/>
+            <wp:cNvGraphicFramePr>
+              <a:graphicFrameLocks xmlns:a="http://schemas.openxmlformats.org/drawingml/2006/main" noChangeAspect="1"/>
+            </wp:cNvGraphicFramePr>
+            <a:graphic xmlns:a="http://schemas.openxmlformats.org/drawingml/2006/main">
+              <a:graphicData uri="http://schemas.openxmlformats.org/drawingml/2006/picture">
+                <pic:pic xmlns:pic="http://schemas.openxmlformats.org/drawingml/2006/picture">
+                  <pic:nvPicPr>
+                    <pic:cNvPr id="1" name=""/>
+                    <pic:cNvPicPr/>
+                  </pic:nvPicPr>
+                  <pic:blipFill>
+                    <a:blip r:embed="rId31"/>
+                    <a:stretch>
+                      <a:fillRect/>
+                    </a:stretch>
+                  </pic:blipFill>
+                  <pic:spPr>
+                    <a:xfrm>
+                      <a:off x="0" y="0"/>
+                      <a:ext cx="4495800" cy="1752600"/>
+                    </a:xfrm>
+                    <a:prstGeom prst="rect">
+                      <a:avLst/>
+                    </a:prstGeom>
+                  </pic:spPr>
+                </pic:pic>
+              </a:graphicData>
+            </a:graphic>
+          </wp:inline>
+        </w:drawing>
+      </w:r>
+    </w:p>
+    <w:p>
+      <w:pPr>
+        <w:rPr>
+          <w:u w:val="single"/>
+        </w:rPr>
+      </w:pPr>
+    </w:p>
+    <w:p>
+      <w:proofErr w:type="spellStart"/>
+      <w:r>
+        <w:t>Adaboost</w:t>
+      </w:r>
+      <w:proofErr w:type="spellEnd"/>
+      <w:r>
+        <w:t xml:space="preserve"> Conclusion:</w:t>
+      </w:r>
+    </w:p>
+    <w:p>
+      <w:pPr>
+        <w:rPr>
+          <w:b/>
+          <w:bCs/>
+        </w:rPr>
+      </w:pPr>
+      <w:proofErr w:type="spellStart"/>
+      <w:r>
+        <w:rPr>
+          <w:b/>
+          <w:bCs/>
+        </w:rPr>
+        <w:t>Adaboost</w:t>
+      </w:r>
+      <w:proofErr w:type="spellEnd"/>
+      <w:r>
+        <w:rPr>
+          <w:b/>
+          <w:bCs/>
+        </w:rPr>
+        <w:t xml:space="preserve"> gave similar results for each of our three cases, and it was slightly less accurate than random forests. </w:t>
+      </w:r>
     </w:p>
     <w:p>
       <w:pPr>
@@ -858,7 +3436,7 @@
                     </pic:cNvPicPr>
                   </pic:nvPicPr>
                   <pic:blipFill>
-                    <a:blip r:embed="rId15" cstate="print">
+                    <a:blip r:embed="rId32" cstate="print">
                       <a:extLst>
                         <a:ext uri="{28A0092B-C50C-407E-A947-70E740481C1C}">
                           <a14:useLocalDpi xmlns:a14="http://schemas.microsoft.com/office/drawing/2010/main" val="0"/>
@@ -911,7 +3489,7 @@
                     <pic:cNvPicPr/>
                   </pic:nvPicPr>
                   <pic:blipFill>
-                    <a:blip r:embed="rId16"/>
+                    <a:blip r:embed="rId33"/>
                     <a:stretch>
                       <a:fillRect/>
                     </a:stretch>
@@ -1048,7 +3626,19 @@
           <w:u w:val="single"/>
         </w:rPr>
         <w:lastRenderedPageBreak/>
-        <w:t>Resort Hotel only, 7 splits</w:t>
+        <w:t xml:space="preserve">Resort Hotel </w:t>
+      </w:r>
+      <w:r>
+        <w:rPr>
+          <w:u w:val="single"/>
+        </w:rPr>
+        <w:t>O</w:t>
+      </w:r>
+      <w:r>
+        <w:rPr>
+          <w:u w:val="single"/>
+        </w:rPr>
+        <w:t>nly, 7 splits</w:t>
       </w:r>
     </w:p>
     <w:p>
@@ -1061,7 +3651,6 @@
       <w:r>
         <w:rPr>
           <w:noProof/>
-          <w:u w:val="single"/>
         </w:rPr>
         <w:drawing>
           <wp:inline distT="0" distB="0" distL="0" distR="0" wp14:anchorId="54042055" wp14:editId="0B9E081A">
@@ -1081,7 +3670,7 @@
                     </pic:cNvPicPr>
                   </pic:nvPicPr>
                   <pic:blipFill>
-                    <a:blip r:embed="rId17" cstate="print">
+                    <a:blip r:embed="rId34" cstate="print">
                       <a:extLst>
                         <a:ext uri="{28A0092B-C50C-407E-A947-70E740481C1C}">
                           <a14:useLocalDpi xmlns:a14="http://schemas.microsoft.com/office/drawing/2010/main" val="0"/>
@@ -1140,7 +3729,7 @@
                     <pic:cNvPicPr/>
                   </pic:nvPicPr>
                   <pic:blipFill>
-                    <a:blip r:embed="rId18"/>
+                    <a:blip r:embed="rId35"/>
                     <a:stretch>
                       <a:fillRect/>
                     </a:stretch>
@@ -1330,7 +3919,7 @@
                     </pic:cNvPicPr>
                   </pic:nvPicPr>
                   <pic:blipFill>
-                    <a:blip r:embed="rId19" cstate="print">
+                    <a:blip r:embed="rId36" cstate="print">
                       <a:extLst>
                         <a:ext uri="{28A0092B-C50C-407E-A947-70E740481C1C}">
                           <a14:useLocalDpi xmlns:a14="http://schemas.microsoft.com/office/drawing/2010/main" val="0"/>
@@ -1388,7 +3977,7 @@
                     <pic:cNvPicPr/>
                   </pic:nvPicPr>
                   <pic:blipFill>
-                    <a:blip r:embed="rId20"/>
+                    <a:blip r:embed="rId37"/>
                     <a:stretch>
                       <a:fillRect/>
                     </a:stretch>
@@ -1438,8 +4027,6 @@
           <w:tab w:val="left" w:pos="1485"/>
         </w:tabs>
       </w:pPr>
-      <w:bookmarkStart w:id="0" w:name="_GoBack"/>
-      <w:bookmarkEnd w:id="0"/>
     </w:p>
     <w:sectPr>
       <w:pgSz w:w="12240" w:h="15840"/>
@@ -1449,6 +4036,796 @@
     </w:sectPr>
   </w:body>
 </w:document>
+</file>
+
+<file path=word/numbering.xml><?xml version="1.0" encoding="utf-8"?>
+<w:numbering xmlns:wpc="http://schemas.microsoft.com/office/word/2010/wordprocessingCanvas" xmlns:cx="http://schemas.microsoft.com/office/drawing/2014/chartex" xmlns:cx1="http://schemas.microsoft.com/office/drawing/2015/9/8/chartex" xmlns:cx2="http://schemas.microsoft.com/office/drawing/2015/10/21/chartex" xmlns:cx3="http://schemas.microsoft.com/office/drawing/2016/5/9/chartex" xmlns:cx4="http://schemas.microsoft.com/office/drawing/2016/5/10/chartex" xmlns:cx5="http://schemas.microsoft.com/office/drawing/2016/5/11/chartex" xmlns:cx6="http://schemas.microsoft.com/office/drawing/2016/5/12/chartex" xmlns:cx7="http://schemas.microsoft.com/office/drawing/2016/5/13/chartex" xmlns:cx8="http://schemas.microsoft.com/office/drawing/2016/5/14/chartex" xmlns:mc="http://schemas.openxmlformats.org/markup-compatibility/2006" xmlns:aink="http://schemas.microsoft.com/office/drawing/2016/ink" xmlns:am3d="http://schemas.microsoft.com/office/drawing/2017/model3d" xmlns:o="urn:schemas-microsoft-com:office:office" xmlns:r="http://schemas.openxmlformats.org/officeDocument/2006/relationships" xmlns:m="http://schemas.openxmlformats.org/officeDocument/2006/math" xmlns:v="urn:schemas-microsoft-com:vml" xmlns:wp14="http://schemas.microsoft.com/office/word/2010/wordprocessingDrawing" xmlns:wp="http://schemas.openxmlformats.org/drawingml/2006/wordprocessingDrawing" xmlns:w10="urn:schemas-microsoft-com:office:word" xmlns:w="http://schemas.openxmlformats.org/wordprocessingml/2006/main" xmlns:w14="http://schemas.microsoft.com/office/word/2010/wordml" xmlns:w15="http://schemas.microsoft.com/office/word/2012/wordml" xmlns:w16cid="http://schemas.microsoft.com/office/word/2016/wordml/cid" xmlns:w16se="http://schemas.microsoft.com/office/word/2015/wordml/symex" xmlns:wpg="http://schemas.microsoft.com/office/word/2010/wordprocessingGroup" xmlns:wpi="http://schemas.microsoft.com/office/word/2010/wordprocessingInk" xmlns:wne="http://schemas.microsoft.com/office/word/2006/wordml" xmlns:wps="http://schemas.microsoft.com/office/word/2010/wordprocessingShape" mc:Ignorable="w14 w15 w16se w16cid wp14">
+  <w:abstractNum w:abstractNumId="0" w15:restartNumberingAfterBreak="0">
+    <w:nsid w:val="250D2B99"/>
+    <w:multiLevelType w:val="hybridMultilevel"/>
+    <w:tmpl w:val="8C94A48A"/>
+    <w:lvl w:ilvl="0" w:tplc="04090001">
+      <w:start w:val="1"/>
+      <w:numFmt w:val="bullet"/>
+      <w:lvlText w:val=""/>
+      <w:lvlJc w:val="left"/>
+      <w:pPr>
+        <w:ind w:left="720" w:hanging="360"/>
+      </w:pPr>
+      <w:rPr>
+        <w:rFonts w:ascii="Symbol" w:hAnsi="Symbol" w:hint="default"/>
+      </w:rPr>
+    </w:lvl>
+    <w:lvl w:ilvl="1" w:tplc="04090003" w:tentative="1">
+      <w:start w:val="1"/>
+      <w:numFmt w:val="bullet"/>
+      <w:lvlText w:val="o"/>
+      <w:lvlJc w:val="left"/>
+      <w:pPr>
+        <w:ind w:left="1440" w:hanging="360"/>
+      </w:pPr>
+      <w:rPr>
+        <w:rFonts w:ascii="Courier New" w:hAnsi="Courier New" w:cs="Courier New" w:hint="default"/>
+      </w:rPr>
+    </w:lvl>
+    <w:lvl w:ilvl="2" w:tplc="04090005" w:tentative="1">
+      <w:start w:val="1"/>
+      <w:numFmt w:val="bullet"/>
+      <w:lvlText w:val=""/>
+      <w:lvlJc w:val="left"/>
+      <w:pPr>
+        <w:ind w:left="2160" w:hanging="360"/>
+      </w:pPr>
+      <w:rPr>
+        <w:rFonts w:ascii="Wingdings" w:hAnsi="Wingdings" w:hint="default"/>
+      </w:rPr>
+    </w:lvl>
+    <w:lvl w:ilvl="3" w:tplc="04090001" w:tentative="1">
+      <w:start w:val="1"/>
+      <w:numFmt w:val="bullet"/>
+      <w:lvlText w:val=""/>
+      <w:lvlJc w:val="left"/>
+      <w:pPr>
+        <w:ind w:left="2880" w:hanging="360"/>
+      </w:pPr>
+      <w:rPr>
+        <w:rFonts w:ascii="Symbol" w:hAnsi="Symbol" w:hint="default"/>
+      </w:rPr>
+    </w:lvl>
+    <w:lvl w:ilvl="4" w:tplc="04090003" w:tentative="1">
+      <w:start w:val="1"/>
+      <w:numFmt w:val="bullet"/>
+      <w:lvlText w:val="o"/>
+      <w:lvlJc w:val="left"/>
+      <w:pPr>
+        <w:ind w:left="3600" w:hanging="360"/>
+      </w:pPr>
+      <w:rPr>
+        <w:rFonts w:ascii="Courier New" w:hAnsi="Courier New" w:cs="Courier New" w:hint="default"/>
+      </w:rPr>
+    </w:lvl>
+    <w:lvl w:ilvl="5" w:tplc="04090005" w:tentative="1">
+      <w:start w:val="1"/>
+      <w:numFmt w:val="bullet"/>
+      <w:lvlText w:val=""/>
+      <w:lvlJc w:val="left"/>
+      <w:pPr>
+        <w:ind w:left="4320" w:hanging="360"/>
+      </w:pPr>
+      <w:rPr>
+        <w:rFonts w:ascii="Wingdings" w:hAnsi="Wingdings" w:hint="default"/>
+      </w:rPr>
+    </w:lvl>
+    <w:lvl w:ilvl="6" w:tplc="04090001" w:tentative="1">
+      <w:start w:val="1"/>
+      <w:numFmt w:val="bullet"/>
+      <w:lvlText w:val=""/>
+      <w:lvlJc w:val="left"/>
+      <w:pPr>
+        <w:ind w:left="5040" w:hanging="360"/>
+      </w:pPr>
+      <w:rPr>
+        <w:rFonts w:ascii="Symbol" w:hAnsi="Symbol" w:hint="default"/>
+      </w:rPr>
+    </w:lvl>
+    <w:lvl w:ilvl="7" w:tplc="04090003" w:tentative="1">
+      <w:start w:val="1"/>
+      <w:numFmt w:val="bullet"/>
+      <w:lvlText w:val="o"/>
+      <w:lvlJc w:val="left"/>
+      <w:pPr>
+        <w:ind w:left="5760" w:hanging="360"/>
+      </w:pPr>
+      <w:rPr>
+        <w:rFonts w:ascii="Courier New" w:hAnsi="Courier New" w:cs="Courier New" w:hint="default"/>
+      </w:rPr>
+    </w:lvl>
+    <w:lvl w:ilvl="8" w:tplc="04090005" w:tentative="1">
+      <w:start w:val="1"/>
+      <w:numFmt w:val="bullet"/>
+      <w:lvlText w:val=""/>
+      <w:lvlJc w:val="left"/>
+      <w:pPr>
+        <w:ind w:left="6480" w:hanging="360"/>
+      </w:pPr>
+      <w:rPr>
+        <w:rFonts w:ascii="Wingdings" w:hAnsi="Wingdings" w:hint="default"/>
+      </w:rPr>
+    </w:lvl>
+  </w:abstractNum>
+  <w:abstractNum w:abstractNumId="1" w15:restartNumberingAfterBreak="0">
+    <w:nsid w:val="3C997DEF"/>
+    <w:multiLevelType w:val="hybridMultilevel"/>
+    <w:tmpl w:val="F9BC49B4"/>
+    <w:lvl w:ilvl="0" w:tplc="04090001">
+      <w:start w:val="1"/>
+      <w:numFmt w:val="bullet"/>
+      <w:lvlText w:val=""/>
+      <w:lvlJc w:val="left"/>
+      <w:pPr>
+        <w:ind w:left="720" w:hanging="360"/>
+      </w:pPr>
+      <w:rPr>
+        <w:rFonts w:ascii="Symbol" w:hAnsi="Symbol" w:hint="default"/>
+      </w:rPr>
+    </w:lvl>
+    <w:lvl w:ilvl="1" w:tplc="04090003" w:tentative="1">
+      <w:start w:val="1"/>
+      <w:numFmt w:val="bullet"/>
+      <w:lvlText w:val="o"/>
+      <w:lvlJc w:val="left"/>
+      <w:pPr>
+        <w:ind w:left="1440" w:hanging="360"/>
+      </w:pPr>
+      <w:rPr>
+        <w:rFonts w:ascii="Courier New" w:hAnsi="Courier New" w:cs="Courier New" w:hint="default"/>
+      </w:rPr>
+    </w:lvl>
+    <w:lvl w:ilvl="2" w:tplc="04090005" w:tentative="1">
+      <w:start w:val="1"/>
+      <w:numFmt w:val="bullet"/>
+      <w:lvlText w:val=""/>
+      <w:lvlJc w:val="left"/>
+      <w:pPr>
+        <w:ind w:left="2160" w:hanging="360"/>
+      </w:pPr>
+      <w:rPr>
+        <w:rFonts w:ascii="Wingdings" w:hAnsi="Wingdings" w:hint="default"/>
+      </w:rPr>
+    </w:lvl>
+    <w:lvl w:ilvl="3" w:tplc="04090001" w:tentative="1">
+      <w:start w:val="1"/>
+      <w:numFmt w:val="bullet"/>
+      <w:lvlText w:val=""/>
+      <w:lvlJc w:val="left"/>
+      <w:pPr>
+        <w:ind w:left="2880" w:hanging="360"/>
+      </w:pPr>
+      <w:rPr>
+        <w:rFonts w:ascii="Symbol" w:hAnsi="Symbol" w:hint="default"/>
+      </w:rPr>
+    </w:lvl>
+    <w:lvl w:ilvl="4" w:tplc="04090003" w:tentative="1">
+      <w:start w:val="1"/>
+      <w:numFmt w:val="bullet"/>
+      <w:lvlText w:val="o"/>
+      <w:lvlJc w:val="left"/>
+      <w:pPr>
+        <w:ind w:left="3600" w:hanging="360"/>
+      </w:pPr>
+      <w:rPr>
+        <w:rFonts w:ascii="Courier New" w:hAnsi="Courier New" w:cs="Courier New" w:hint="default"/>
+      </w:rPr>
+    </w:lvl>
+    <w:lvl w:ilvl="5" w:tplc="04090005" w:tentative="1">
+      <w:start w:val="1"/>
+      <w:numFmt w:val="bullet"/>
+      <w:lvlText w:val=""/>
+      <w:lvlJc w:val="left"/>
+      <w:pPr>
+        <w:ind w:left="4320" w:hanging="360"/>
+      </w:pPr>
+      <w:rPr>
+        <w:rFonts w:ascii="Wingdings" w:hAnsi="Wingdings" w:hint="default"/>
+      </w:rPr>
+    </w:lvl>
+    <w:lvl w:ilvl="6" w:tplc="04090001" w:tentative="1">
+      <w:start w:val="1"/>
+      <w:numFmt w:val="bullet"/>
+      <w:lvlText w:val=""/>
+      <w:lvlJc w:val="left"/>
+      <w:pPr>
+        <w:ind w:left="5040" w:hanging="360"/>
+      </w:pPr>
+      <w:rPr>
+        <w:rFonts w:ascii="Symbol" w:hAnsi="Symbol" w:hint="default"/>
+      </w:rPr>
+    </w:lvl>
+    <w:lvl w:ilvl="7" w:tplc="04090003" w:tentative="1">
+      <w:start w:val="1"/>
+      <w:numFmt w:val="bullet"/>
+      <w:lvlText w:val="o"/>
+      <w:lvlJc w:val="left"/>
+      <w:pPr>
+        <w:ind w:left="5760" w:hanging="360"/>
+      </w:pPr>
+      <w:rPr>
+        <w:rFonts w:ascii="Courier New" w:hAnsi="Courier New" w:cs="Courier New" w:hint="default"/>
+      </w:rPr>
+    </w:lvl>
+    <w:lvl w:ilvl="8" w:tplc="04090005" w:tentative="1">
+      <w:start w:val="1"/>
+      <w:numFmt w:val="bullet"/>
+      <w:lvlText w:val=""/>
+      <w:lvlJc w:val="left"/>
+      <w:pPr>
+        <w:ind w:left="6480" w:hanging="360"/>
+      </w:pPr>
+      <w:rPr>
+        <w:rFonts w:ascii="Wingdings" w:hAnsi="Wingdings" w:hint="default"/>
+      </w:rPr>
+    </w:lvl>
+  </w:abstractNum>
+  <w:abstractNum w:abstractNumId="2" w15:restartNumberingAfterBreak="0">
+    <w:nsid w:val="3E2000F6"/>
+    <w:multiLevelType w:val="hybridMultilevel"/>
+    <w:tmpl w:val="23225324"/>
+    <w:lvl w:ilvl="0" w:tplc="04090001">
+      <w:start w:val="1"/>
+      <w:numFmt w:val="bullet"/>
+      <w:lvlText w:val=""/>
+      <w:lvlJc w:val="left"/>
+      <w:pPr>
+        <w:ind w:left="720" w:hanging="360"/>
+      </w:pPr>
+      <w:rPr>
+        <w:rFonts w:ascii="Symbol" w:hAnsi="Symbol" w:hint="default"/>
+      </w:rPr>
+    </w:lvl>
+    <w:lvl w:ilvl="1" w:tplc="04090003" w:tentative="1">
+      <w:start w:val="1"/>
+      <w:numFmt w:val="bullet"/>
+      <w:lvlText w:val="o"/>
+      <w:lvlJc w:val="left"/>
+      <w:pPr>
+        <w:ind w:left="1440" w:hanging="360"/>
+      </w:pPr>
+      <w:rPr>
+        <w:rFonts w:ascii="Courier New" w:hAnsi="Courier New" w:cs="Courier New" w:hint="default"/>
+      </w:rPr>
+    </w:lvl>
+    <w:lvl w:ilvl="2" w:tplc="04090005" w:tentative="1">
+      <w:start w:val="1"/>
+      <w:numFmt w:val="bullet"/>
+      <w:lvlText w:val=""/>
+      <w:lvlJc w:val="left"/>
+      <w:pPr>
+        <w:ind w:left="2160" w:hanging="360"/>
+      </w:pPr>
+      <w:rPr>
+        <w:rFonts w:ascii="Wingdings" w:hAnsi="Wingdings" w:hint="default"/>
+      </w:rPr>
+    </w:lvl>
+    <w:lvl w:ilvl="3" w:tplc="04090001" w:tentative="1">
+      <w:start w:val="1"/>
+      <w:numFmt w:val="bullet"/>
+      <w:lvlText w:val=""/>
+      <w:lvlJc w:val="left"/>
+      <w:pPr>
+        <w:ind w:left="2880" w:hanging="360"/>
+      </w:pPr>
+      <w:rPr>
+        <w:rFonts w:ascii="Symbol" w:hAnsi="Symbol" w:hint="default"/>
+      </w:rPr>
+    </w:lvl>
+    <w:lvl w:ilvl="4" w:tplc="04090003" w:tentative="1">
+      <w:start w:val="1"/>
+      <w:numFmt w:val="bullet"/>
+      <w:lvlText w:val="o"/>
+      <w:lvlJc w:val="left"/>
+      <w:pPr>
+        <w:ind w:left="3600" w:hanging="360"/>
+      </w:pPr>
+      <w:rPr>
+        <w:rFonts w:ascii="Courier New" w:hAnsi="Courier New" w:cs="Courier New" w:hint="default"/>
+      </w:rPr>
+    </w:lvl>
+    <w:lvl w:ilvl="5" w:tplc="04090005" w:tentative="1">
+      <w:start w:val="1"/>
+      <w:numFmt w:val="bullet"/>
+      <w:lvlText w:val=""/>
+      <w:lvlJc w:val="left"/>
+      <w:pPr>
+        <w:ind w:left="4320" w:hanging="360"/>
+      </w:pPr>
+      <w:rPr>
+        <w:rFonts w:ascii="Wingdings" w:hAnsi="Wingdings" w:hint="default"/>
+      </w:rPr>
+    </w:lvl>
+    <w:lvl w:ilvl="6" w:tplc="04090001" w:tentative="1">
+      <w:start w:val="1"/>
+      <w:numFmt w:val="bullet"/>
+      <w:lvlText w:val=""/>
+      <w:lvlJc w:val="left"/>
+      <w:pPr>
+        <w:ind w:left="5040" w:hanging="360"/>
+      </w:pPr>
+      <w:rPr>
+        <w:rFonts w:ascii="Symbol" w:hAnsi="Symbol" w:hint="default"/>
+      </w:rPr>
+    </w:lvl>
+    <w:lvl w:ilvl="7" w:tplc="04090003" w:tentative="1">
+      <w:start w:val="1"/>
+      <w:numFmt w:val="bullet"/>
+      <w:lvlText w:val="o"/>
+      <w:lvlJc w:val="left"/>
+      <w:pPr>
+        <w:ind w:left="5760" w:hanging="360"/>
+      </w:pPr>
+      <w:rPr>
+        <w:rFonts w:ascii="Courier New" w:hAnsi="Courier New" w:cs="Courier New" w:hint="default"/>
+      </w:rPr>
+    </w:lvl>
+    <w:lvl w:ilvl="8" w:tplc="04090005" w:tentative="1">
+      <w:start w:val="1"/>
+      <w:numFmt w:val="bullet"/>
+      <w:lvlText w:val=""/>
+      <w:lvlJc w:val="left"/>
+      <w:pPr>
+        <w:ind w:left="6480" w:hanging="360"/>
+      </w:pPr>
+      <w:rPr>
+        <w:rFonts w:ascii="Wingdings" w:hAnsi="Wingdings" w:hint="default"/>
+      </w:rPr>
+    </w:lvl>
+  </w:abstractNum>
+  <w:abstractNum w:abstractNumId="3" w15:restartNumberingAfterBreak="0">
+    <w:nsid w:val="4F7C1B00"/>
+    <w:multiLevelType w:val="hybridMultilevel"/>
+    <w:tmpl w:val="EF16C166"/>
+    <w:lvl w:ilvl="0" w:tplc="04090001">
+      <w:start w:val="1"/>
+      <w:numFmt w:val="bullet"/>
+      <w:lvlText w:val=""/>
+      <w:lvlJc w:val="left"/>
+      <w:pPr>
+        <w:ind w:left="720" w:hanging="360"/>
+      </w:pPr>
+      <w:rPr>
+        <w:rFonts w:ascii="Symbol" w:hAnsi="Symbol" w:hint="default"/>
+      </w:rPr>
+    </w:lvl>
+    <w:lvl w:ilvl="1" w:tplc="04090003" w:tentative="1">
+      <w:start w:val="1"/>
+      <w:numFmt w:val="bullet"/>
+      <w:lvlText w:val="o"/>
+      <w:lvlJc w:val="left"/>
+      <w:pPr>
+        <w:ind w:left="1440" w:hanging="360"/>
+      </w:pPr>
+      <w:rPr>
+        <w:rFonts w:ascii="Courier New" w:hAnsi="Courier New" w:cs="Courier New" w:hint="default"/>
+      </w:rPr>
+    </w:lvl>
+    <w:lvl w:ilvl="2" w:tplc="04090005" w:tentative="1">
+      <w:start w:val="1"/>
+      <w:numFmt w:val="bullet"/>
+      <w:lvlText w:val=""/>
+      <w:lvlJc w:val="left"/>
+      <w:pPr>
+        <w:ind w:left="2160" w:hanging="360"/>
+      </w:pPr>
+      <w:rPr>
+        <w:rFonts w:ascii="Wingdings" w:hAnsi="Wingdings" w:hint="default"/>
+      </w:rPr>
+    </w:lvl>
+    <w:lvl w:ilvl="3" w:tplc="04090001" w:tentative="1">
+      <w:start w:val="1"/>
+      <w:numFmt w:val="bullet"/>
+      <w:lvlText w:val=""/>
+      <w:lvlJc w:val="left"/>
+      <w:pPr>
+        <w:ind w:left="2880" w:hanging="360"/>
+      </w:pPr>
+      <w:rPr>
+        <w:rFonts w:ascii="Symbol" w:hAnsi="Symbol" w:hint="default"/>
+      </w:rPr>
+    </w:lvl>
+    <w:lvl w:ilvl="4" w:tplc="04090003" w:tentative="1">
+      <w:start w:val="1"/>
+      <w:numFmt w:val="bullet"/>
+      <w:lvlText w:val="o"/>
+      <w:lvlJc w:val="left"/>
+      <w:pPr>
+        <w:ind w:left="3600" w:hanging="360"/>
+      </w:pPr>
+      <w:rPr>
+        <w:rFonts w:ascii="Courier New" w:hAnsi="Courier New" w:cs="Courier New" w:hint="default"/>
+      </w:rPr>
+    </w:lvl>
+    <w:lvl w:ilvl="5" w:tplc="04090005" w:tentative="1">
+      <w:start w:val="1"/>
+      <w:numFmt w:val="bullet"/>
+      <w:lvlText w:val=""/>
+      <w:lvlJc w:val="left"/>
+      <w:pPr>
+        <w:ind w:left="4320" w:hanging="360"/>
+      </w:pPr>
+      <w:rPr>
+        <w:rFonts w:ascii="Wingdings" w:hAnsi="Wingdings" w:hint="default"/>
+      </w:rPr>
+    </w:lvl>
+    <w:lvl w:ilvl="6" w:tplc="04090001" w:tentative="1">
+      <w:start w:val="1"/>
+      <w:numFmt w:val="bullet"/>
+      <w:lvlText w:val=""/>
+      <w:lvlJc w:val="left"/>
+      <w:pPr>
+        <w:ind w:left="5040" w:hanging="360"/>
+      </w:pPr>
+      <w:rPr>
+        <w:rFonts w:ascii="Symbol" w:hAnsi="Symbol" w:hint="default"/>
+      </w:rPr>
+    </w:lvl>
+    <w:lvl w:ilvl="7" w:tplc="04090003" w:tentative="1">
+      <w:start w:val="1"/>
+      <w:numFmt w:val="bullet"/>
+      <w:lvlText w:val="o"/>
+      <w:lvlJc w:val="left"/>
+      <w:pPr>
+        <w:ind w:left="5760" w:hanging="360"/>
+      </w:pPr>
+      <w:rPr>
+        <w:rFonts w:ascii="Courier New" w:hAnsi="Courier New" w:cs="Courier New" w:hint="default"/>
+      </w:rPr>
+    </w:lvl>
+    <w:lvl w:ilvl="8" w:tplc="04090005" w:tentative="1">
+      <w:start w:val="1"/>
+      <w:numFmt w:val="bullet"/>
+      <w:lvlText w:val=""/>
+      <w:lvlJc w:val="left"/>
+      <w:pPr>
+        <w:ind w:left="6480" w:hanging="360"/>
+      </w:pPr>
+      <w:rPr>
+        <w:rFonts w:ascii="Wingdings" w:hAnsi="Wingdings" w:hint="default"/>
+      </w:rPr>
+    </w:lvl>
+  </w:abstractNum>
+  <w:abstractNum w:abstractNumId="4" w15:restartNumberingAfterBreak="0">
+    <w:nsid w:val="5D107106"/>
+    <w:multiLevelType w:val="hybridMultilevel"/>
+    <w:tmpl w:val="800E13CC"/>
+    <w:lvl w:ilvl="0" w:tplc="0409000F">
+      <w:start w:val="1"/>
+      <w:numFmt w:val="decimal"/>
+      <w:lvlText w:val="%1."/>
+      <w:lvlJc w:val="left"/>
+      <w:pPr>
+        <w:ind w:left="1440" w:hanging="360"/>
+      </w:pPr>
+    </w:lvl>
+    <w:lvl w:ilvl="1" w:tplc="04090019" w:tentative="1">
+      <w:start w:val="1"/>
+      <w:numFmt w:val="lowerLetter"/>
+      <w:lvlText w:val="%2."/>
+      <w:lvlJc w:val="left"/>
+      <w:pPr>
+        <w:ind w:left="2160" w:hanging="360"/>
+      </w:pPr>
+    </w:lvl>
+    <w:lvl w:ilvl="2" w:tplc="0409001B" w:tentative="1">
+      <w:start w:val="1"/>
+      <w:numFmt w:val="lowerRoman"/>
+      <w:lvlText w:val="%3."/>
+      <w:lvlJc w:val="right"/>
+      <w:pPr>
+        <w:ind w:left="2880" w:hanging="180"/>
+      </w:pPr>
+    </w:lvl>
+    <w:lvl w:ilvl="3" w:tplc="0409000F" w:tentative="1">
+      <w:start w:val="1"/>
+      <w:numFmt w:val="decimal"/>
+      <w:lvlText w:val="%4."/>
+      <w:lvlJc w:val="left"/>
+      <w:pPr>
+        <w:ind w:left="3600" w:hanging="360"/>
+      </w:pPr>
+    </w:lvl>
+    <w:lvl w:ilvl="4" w:tplc="04090019" w:tentative="1">
+      <w:start w:val="1"/>
+      <w:numFmt w:val="lowerLetter"/>
+      <w:lvlText w:val="%5."/>
+      <w:lvlJc w:val="left"/>
+      <w:pPr>
+        <w:ind w:left="4320" w:hanging="360"/>
+      </w:pPr>
+    </w:lvl>
+    <w:lvl w:ilvl="5" w:tplc="0409001B" w:tentative="1">
+      <w:start w:val="1"/>
+      <w:numFmt w:val="lowerRoman"/>
+      <w:lvlText w:val="%6."/>
+      <w:lvlJc w:val="right"/>
+      <w:pPr>
+        <w:ind w:left="5040" w:hanging="180"/>
+      </w:pPr>
+    </w:lvl>
+    <w:lvl w:ilvl="6" w:tplc="0409000F" w:tentative="1">
+      <w:start w:val="1"/>
+      <w:numFmt w:val="decimal"/>
+      <w:lvlText w:val="%7."/>
+      <w:lvlJc w:val="left"/>
+      <w:pPr>
+        <w:ind w:left="5760" w:hanging="360"/>
+      </w:pPr>
+    </w:lvl>
+    <w:lvl w:ilvl="7" w:tplc="04090019" w:tentative="1">
+      <w:start w:val="1"/>
+      <w:numFmt w:val="lowerLetter"/>
+      <w:lvlText w:val="%8."/>
+      <w:lvlJc w:val="left"/>
+      <w:pPr>
+        <w:ind w:left="6480" w:hanging="360"/>
+      </w:pPr>
+    </w:lvl>
+    <w:lvl w:ilvl="8" w:tplc="0409001B" w:tentative="1">
+      <w:start w:val="1"/>
+      <w:numFmt w:val="lowerRoman"/>
+      <w:lvlText w:val="%9."/>
+      <w:lvlJc w:val="right"/>
+      <w:pPr>
+        <w:ind w:left="7200" w:hanging="180"/>
+      </w:pPr>
+    </w:lvl>
+  </w:abstractNum>
+  <w:abstractNum w:abstractNumId="5" w15:restartNumberingAfterBreak="0">
+    <w:nsid w:val="5E873E26"/>
+    <w:multiLevelType w:val="hybridMultilevel"/>
+    <w:tmpl w:val="CFC8BEA0"/>
+    <w:lvl w:ilvl="0" w:tplc="04090001">
+      <w:start w:val="1"/>
+      <w:numFmt w:val="bullet"/>
+      <w:lvlText w:val=""/>
+      <w:lvlJc w:val="left"/>
+      <w:pPr>
+        <w:ind w:left="720" w:hanging="360"/>
+      </w:pPr>
+      <w:rPr>
+        <w:rFonts w:ascii="Symbol" w:hAnsi="Symbol" w:hint="default"/>
+      </w:rPr>
+    </w:lvl>
+    <w:lvl w:ilvl="1" w:tplc="04090003" w:tentative="1">
+      <w:start w:val="1"/>
+      <w:numFmt w:val="bullet"/>
+      <w:lvlText w:val="o"/>
+      <w:lvlJc w:val="left"/>
+      <w:pPr>
+        <w:ind w:left="1440" w:hanging="360"/>
+      </w:pPr>
+      <w:rPr>
+        <w:rFonts w:ascii="Courier New" w:hAnsi="Courier New" w:cs="Courier New" w:hint="default"/>
+      </w:rPr>
+    </w:lvl>
+    <w:lvl w:ilvl="2" w:tplc="04090005" w:tentative="1">
+      <w:start w:val="1"/>
+      <w:numFmt w:val="bullet"/>
+      <w:lvlText w:val=""/>
+      <w:lvlJc w:val="left"/>
+      <w:pPr>
+        <w:ind w:left="2160" w:hanging="360"/>
+      </w:pPr>
+      <w:rPr>
+        <w:rFonts w:ascii="Wingdings" w:hAnsi="Wingdings" w:hint="default"/>
+      </w:rPr>
+    </w:lvl>
+    <w:lvl w:ilvl="3" w:tplc="04090001" w:tentative="1">
+      <w:start w:val="1"/>
+      <w:numFmt w:val="bullet"/>
+      <w:lvlText w:val=""/>
+      <w:lvlJc w:val="left"/>
+      <w:pPr>
+        <w:ind w:left="2880" w:hanging="360"/>
+      </w:pPr>
+      <w:rPr>
+        <w:rFonts w:ascii="Symbol" w:hAnsi="Symbol" w:hint="default"/>
+      </w:rPr>
+    </w:lvl>
+    <w:lvl w:ilvl="4" w:tplc="04090003" w:tentative="1">
+      <w:start w:val="1"/>
+      <w:numFmt w:val="bullet"/>
+      <w:lvlText w:val="o"/>
+      <w:lvlJc w:val="left"/>
+      <w:pPr>
+        <w:ind w:left="3600" w:hanging="360"/>
+      </w:pPr>
+      <w:rPr>
+        <w:rFonts w:ascii="Courier New" w:hAnsi="Courier New" w:cs="Courier New" w:hint="default"/>
+      </w:rPr>
+    </w:lvl>
+    <w:lvl w:ilvl="5" w:tplc="04090005" w:tentative="1">
+      <w:start w:val="1"/>
+      <w:numFmt w:val="bullet"/>
+      <w:lvlText w:val=""/>
+      <w:lvlJc w:val="left"/>
+      <w:pPr>
+        <w:ind w:left="4320" w:hanging="360"/>
+      </w:pPr>
+      <w:rPr>
+        <w:rFonts w:ascii="Wingdings" w:hAnsi="Wingdings" w:hint="default"/>
+      </w:rPr>
+    </w:lvl>
+    <w:lvl w:ilvl="6" w:tplc="04090001" w:tentative="1">
+      <w:start w:val="1"/>
+      <w:numFmt w:val="bullet"/>
+      <w:lvlText w:val=""/>
+      <w:lvlJc w:val="left"/>
+      <w:pPr>
+        <w:ind w:left="5040" w:hanging="360"/>
+      </w:pPr>
+      <w:rPr>
+        <w:rFonts w:ascii="Symbol" w:hAnsi="Symbol" w:hint="default"/>
+      </w:rPr>
+    </w:lvl>
+    <w:lvl w:ilvl="7" w:tplc="04090003" w:tentative="1">
+      <w:start w:val="1"/>
+      <w:numFmt w:val="bullet"/>
+      <w:lvlText w:val="o"/>
+      <w:lvlJc w:val="left"/>
+      <w:pPr>
+        <w:ind w:left="5760" w:hanging="360"/>
+      </w:pPr>
+      <w:rPr>
+        <w:rFonts w:ascii="Courier New" w:hAnsi="Courier New" w:cs="Courier New" w:hint="default"/>
+      </w:rPr>
+    </w:lvl>
+    <w:lvl w:ilvl="8" w:tplc="04090005" w:tentative="1">
+      <w:start w:val="1"/>
+      <w:numFmt w:val="bullet"/>
+      <w:lvlText w:val=""/>
+      <w:lvlJc w:val="left"/>
+      <w:pPr>
+        <w:ind w:left="6480" w:hanging="360"/>
+      </w:pPr>
+      <w:rPr>
+        <w:rFonts w:ascii="Wingdings" w:hAnsi="Wingdings" w:hint="default"/>
+      </w:rPr>
+    </w:lvl>
+  </w:abstractNum>
+  <w:abstractNum w:abstractNumId="6" w15:restartNumberingAfterBreak="0">
+    <w:nsid w:val="74BC0E88"/>
+    <w:multiLevelType w:val="hybridMultilevel"/>
+    <w:tmpl w:val="4EEE8D1A"/>
+    <w:lvl w:ilvl="0" w:tplc="04090001">
+      <w:start w:val="1"/>
+      <w:numFmt w:val="bullet"/>
+      <w:lvlText w:val=""/>
+      <w:lvlJc w:val="left"/>
+      <w:pPr>
+        <w:ind w:left="720" w:hanging="360"/>
+      </w:pPr>
+      <w:rPr>
+        <w:rFonts w:ascii="Symbol" w:hAnsi="Symbol" w:hint="default"/>
+      </w:rPr>
+    </w:lvl>
+    <w:lvl w:ilvl="1" w:tplc="04090003" w:tentative="1">
+      <w:start w:val="1"/>
+      <w:numFmt w:val="bullet"/>
+      <w:lvlText w:val="o"/>
+      <w:lvlJc w:val="left"/>
+      <w:pPr>
+        <w:ind w:left="1440" w:hanging="360"/>
+      </w:pPr>
+      <w:rPr>
+        <w:rFonts w:ascii="Courier New" w:hAnsi="Courier New" w:cs="Courier New" w:hint="default"/>
+      </w:rPr>
+    </w:lvl>
+    <w:lvl w:ilvl="2" w:tplc="04090005" w:tentative="1">
+      <w:start w:val="1"/>
+      <w:numFmt w:val="bullet"/>
+      <w:lvlText w:val=""/>
+      <w:lvlJc w:val="left"/>
+      <w:pPr>
+        <w:ind w:left="2160" w:hanging="360"/>
+      </w:pPr>
+      <w:rPr>
+        <w:rFonts w:ascii="Wingdings" w:hAnsi="Wingdings" w:hint="default"/>
+      </w:rPr>
+    </w:lvl>
+    <w:lvl w:ilvl="3" w:tplc="04090001" w:tentative="1">
+      <w:start w:val="1"/>
+      <w:numFmt w:val="bullet"/>
+      <w:lvlText w:val=""/>
+      <w:lvlJc w:val="left"/>
+      <w:pPr>
+        <w:ind w:left="2880" w:hanging="360"/>
+      </w:pPr>
+      <w:rPr>
+        <w:rFonts w:ascii="Symbol" w:hAnsi="Symbol" w:hint="default"/>
+      </w:rPr>
+    </w:lvl>
+    <w:lvl w:ilvl="4" w:tplc="04090003" w:tentative="1">
+      <w:start w:val="1"/>
+      <w:numFmt w:val="bullet"/>
+      <w:lvlText w:val="o"/>
+      <w:lvlJc w:val="left"/>
+      <w:pPr>
+        <w:ind w:left="3600" w:hanging="360"/>
+      </w:pPr>
+      <w:rPr>
+        <w:rFonts w:ascii="Courier New" w:hAnsi="Courier New" w:cs="Courier New" w:hint="default"/>
+      </w:rPr>
+    </w:lvl>
+    <w:lvl w:ilvl="5" w:tplc="04090005" w:tentative="1">
+      <w:start w:val="1"/>
+      <w:numFmt w:val="bullet"/>
+      <w:lvlText w:val=""/>
+      <w:lvlJc w:val="left"/>
+      <w:pPr>
+        <w:ind w:left="4320" w:hanging="360"/>
+      </w:pPr>
+      <w:rPr>
+        <w:rFonts w:ascii="Wingdings" w:hAnsi="Wingdings" w:hint="default"/>
+      </w:rPr>
+    </w:lvl>
+    <w:lvl w:ilvl="6" w:tplc="04090001" w:tentative="1">
+      <w:start w:val="1"/>
+      <w:numFmt w:val="bullet"/>
+      <w:lvlText w:val=""/>
+      <w:lvlJc w:val="left"/>
+      <w:pPr>
+        <w:ind w:left="5040" w:hanging="360"/>
+      </w:pPr>
+      <w:rPr>
+        <w:rFonts w:ascii="Symbol" w:hAnsi="Symbol" w:hint="default"/>
+      </w:rPr>
+    </w:lvl>
+    <w:lvl w:ilvl="7" w:tplc="04090003" w:tentative="1">
+      <w:start w:val="1"/>
+      <w:numFmt w:val="bullet"/>
+      <w:lvlText w:val="o"/>
+      <w:lvlJc w:val="left"/>
+      <w:pPr>
+        <w:ind w:left="5760" w:hanging="360"/>
+      </w:pPr>
+      <w:rPr>
+        <w:rFonts w:ascii="Courier New" w:hAnsi="Courier New" w:cs="Courier New" w:hint="default"/>
+      </w:rPr>
+    </w:lvl>
+    <w:lvl w:ilvl="8" w:tplc="04090005" w:tentative="1">
+      <w:start w:val="1"/>
+      <w:numFmt w:val="bullet"/>
+      <w:lvlText w:val=""/>
+      <w:lvlJc w:val="left"/>
+      <w:pPr>
+        <w:ind w:left="6480" w:hanging="360"/>
+      </w:pPr>
+      <w:rPr>
+        <w:rFonts w:ascii="Wingdings" w:hAnsi="Wingdings" w:hint="default"/>
+      </w:rPr>
+    </w:lvl>
+  </w:abstractNum>
+  <w:num w:numId="1">
+    <w:abstractNumId w:val="3"/>
+  </w:num>
+  <w:num w:numId="2">
+    <w:abstractNumId w:val="6"/>
+  </w:num>
+  <w:num w:numId="3">
+    <w:abstractNumId w:val="1"/>
+  </w:num>
+  <w:num w:numId="4">
+    <w:abstractNumId w:val="0"/>
+  </w:num>
+  <w:num w:numId="5">
+    <w:abstractNumId w:val="5"/>
+  </w:num>
+  <w:num w:numId="6">
+    <w:abstractNumId w:val="4"/>
+  </w:num>
+  <w:num w:numId="7">
+    <w:abstractNumId w:val="2"/>
+  </w:num>
+</w:numbering>
 </file>
 
 <file path=word/styles.xml><?xml version="1.0" encoding="utf-8"?>
@@ -2024,6 +5401,17 @@
       <w:szCs w:val="30"/>
     </w:rPr>
   </w:style>
+  <w:style w:type="paragraph" w:styleId="ListParagraph">
+    <w:name w:val="List Paragraph"/>
+    <w:basedOn w:val="Normal"/>
+    <w:uiPriority w:val="34"/>
+    <w:qFormat/>
+    <w:rsid w:val="00717EB1"/>
+    <w:pPr>
+      <w:ind w:left="720"/>
+      <w:contextualSpacing/>
+    </w:pPr>
+  </w:style>
 </w:styles>
 </file>
 

</xml_diff>